<commit_message>
Lab 8 assignment 8 update
</commit_message>
<xml_diff>
--- a/w2d2/W2D2-Assignment8.docx
+++ b/w2d2/W2D2-Assignment8.docx
@@ -168,7 +168,7 @@
           <w:shd w:val="clear" w:color="auto" w:fill="FFFFFF"/>
         </w:rPr>
       </w:pPr>
-      <w:proofErr w:type="gramStart"/>
+      <w:proofErr w:type="spellStart"/>
       <w:r>
         <w:rPr>
           <w:rFonts w:ascii="Arial" w:hAnsi="Arial" w:cs="Arial"/>
@@ -182,7 +182,7 @@
         </w:rPr>
         <w:t>Name:Owais</w:t>
       </w:r>
-      <w:proofErr w:type="gramEnd"/>
+      <w:proofErr w:type="spellEnd"/>
       <w:r>
         <w:rPr>
           <w:rFonts w:ascii="Arial" w:hAnsi="Arial" w:cs="Arial"/>
@@ -528,27 +528,7 @@
           <w:sz w:val="20"/>
           <w:szCs w:val="20"/>
         </w:rPr>
-        <w:t xml:space="preserve">    var c = </w:t>
-      </w:r>
-      <w:proofErr w:type="gramStart"/>
-      <w:r>
-        <w:rPr>
-          <w:rFonts w:ascii="Courier New" w:eastAsia="Times New Roman" w:hAnsi="Courier New" w:cs="Courier New"/>
-          <w:color w:val="000000"/>
-          <w:sz w:val="20"/>
-          <w:szCs w:val="20"/>
-        </w:rPr>
-        <w:t>function(</w:t>
-      </w:r>
-      <w:proofErr w:type="gramEnd"/>
-      <w:r>
-        <w:rPr>
-          <w:rFonts w:ascii="Courier New" w:eastAsia="Times New Roman" w:hAnsi="Courier New" w:cs="Courier New"/>
-          <w:color w:val="000000"/>
-          <w:sz w:val="20"/>
-          <w:szCs w:val="20"/>
-        </w:rPr>
-        <w:t>a, b, c) {</w:t>
+        <w:t xml:space="preserve">    var c = function(a, b, c) {</w:t>
       </w:r>
     </w:p>
     <w:p>
@@ -586,7 +566,27 @@
           <w:sz w:val="20"/>
           <w:szCs w:val="20"/>
         </w:rPr>
-        <w:t xml:space="preserve">    var x = 10;</w:t>
+        <w:t xml:space="preserve">    </w:t>
+      </w:r>
+      <w:proofErr w:type="spellStart"/>
+      <w:r>
+        <w:rPr>
+          <w:rFonts w:ascii="Courier New" w:eastAsia="Times New Roman" w:hAnsi="Courier New" w:cs="Courier New"/>
+          <w:color w:val="000000"/>
+          <w:sz w:val="20"/>
+          <w:szCs w:val="20"/>
+        </w:rPr>
+        <w:t>document.write</w:t>
+      </w:r>
+      <w:proofErr w:type="spellEnd"/>
+      <w:r>
+        <w:rPr>
+          <w:rFonts w:ascii="Courier New" w:eastAsia="Times New Roman" w:hAnsi="Courier New" w:cs="Courier New"/>
+          <w:color w:val="000000"/>
+          <w:sz w:val="20"/>
+          <w:szCs w:val="20"/>
+        </w:rPr>
+        <w:t>(x);</w:t>
       </w:r>
     </w:p>
     <w:p>
@@ -626,7 +626,7 @@
         </w:rPr>
         <w:t xml:space="preserve">    </w:t>
       </w:r>
-      <w:proofErr w:type="gramStart"/>
+      <w:proofErr w:type="spellStart"/>
       <w:r>
         <w:rPr>
           <w:rFonts w:ascii="Courier New" w:eastAsia="Times New Roman" w:hAnsi="Courier New" w:cs="Courier New"/>
@@ -636,7 +636,7 @@
         </w:rPr>
         <w:t>document.write</w:t>
       </w:r>
-      <w:proofErr w:type="gramEnd"/>
+      <w:proofErr w:type="spellEnd"/>
       <w:r>
         <w:rPr>
           <w:rFonts w:ascii="Courier New" w:eastAsia="Times New Roman" w:hAnsi="Courier New" w:cs="Courier New"/>
@@ -644,7 +644,7 @@
           <w:sz w:val="20"/>
           <w:szCs w:val="20"/>
         </w:rPr>
-        <w:t>(x);</w:t>
+        <w:t>(a);</w:t>
       </w:r>
     </w:p>
     <w:p>
@@ -682,27 +682,7 @@
           <w:sz w:val="20"/>
           <w:szCs w:val="20"/>
         </w:rPr>
-        <w:t xml:space="preserve">    </w:t>
-      </w:r>
-      <w:proofErr w:type="gramStart"/>
-      <w:r>
-        <w:rPr>
-          <w:rFonts w:ascii="Courier New" w:eastAsia="Times New Roman" w:hAnsi="Courier New" w:cs="Courier New"/>
-          <w:color w:val="000000"/>
-          <w:sz w:val="20"/>
-          <w:szCs w:val="20"/>
-        </w:rPr>
-        <w:t>document.write</w:t>
-      </w:r>
-      <w:proofErr w:type="gramEnd"/>
-      <w:r>
-        <w:rPr>
-          <w:rFonts w:ascii="Courier New" w:eastAsia="Times New Roman" w:hAnsi="Courier New" w:cs="Courier New"/>
-          <w:color w:val="000000"/>
-          <w:sz w:val="20"/>
-          <w:szCs w:val="20"/>
-        </w:rPr>
-        <w:t>(a);</w:t>
+        <w:t xml:space="preserve">    var f = function(a, b, c) {</w:t>
       </w:r>
     </w:p>
     <w:p>
@@ -740,27 +720,7 @@
           <w:sz w:val="20"/>
           <w:szCs w:val="20"/>
         </w:rPr>
-        <w:t xml:space="preserve">    var f = </w:t>
-      </w:r>
-      <w:proofErr w:type="gramStart"/>
-      <w:r>
-        <w:rPr>
-          <w:rFonts w:ascii="Courier New" w:eastAsia="Times New Roman" w:hAnsi="Courier New" w:cs="Courier New"/>
-          <w:color w:val="000000"/>
-          <w:sz w:val="20"/>
-          <w:szCs w:val="20"/>
-        </w:rPr>
-        <w:t>function(</w:t>
-      </w:r>
-      <w:proofErr w:type="gramEnd"/>
-      <w:r>
-        <w:rPr>
-          <w:rFonts w:ascii="Courier New" w:eastAsia="Times New Roman" w:hAnsi="Courier New" w:cs="Courier New"/>
-          <w:color w:val="000000"/>
-          <w:sz w:val="20"/>
-          <w:szCs w:val="20"/>
-        </w:rPr>
-        <w:t>a, b, c) {</w:t>
+        <w:t xml:space="preserve">              b = a;</w:t>
       </w:r>
     </w:p>
     <w:p>
@@ -798,7 +758,27 @@
           <w:sz w:val="20"/>
           <w:szCs w:val="20"/>
         </w:rPr>
-        <w:t xml:space="preserve">              b = a;</w:t>
+        <w:t xml:space="preserve">              </w:t>
+      </w:r>
+      <w:proofErr w:type="spellStart"/>
+      <w:r>
+        <w:rPr>
+          <w:rFonts w:ascii="Courier New" w:eastAsia="Times New Roman" w:hAnsi="Courier New" w:cs="Courier New"/>
+          <w:color w:val="000000"/>
+          <w:sz w:val="20"/>
+          <w:szCs w:val="20"/>
+        </w:rPr>
+        <w:t>document.write</w:t>
+      </w:r>
+      <w:proofErr w:type="spellEnd"/>
+      <w:r>
+        <w:rPr>
+          <w:rFonts w:ascii="Courier New" w:eastAsia="Times New Roman" w:hAnsi="Courier New" w:cs="Courier New"/>
+          <w:color w:val="000000"/>
+          <w:sz w:val="20"/>
+          <w:szCs w:val="20"/>
+        </w:rPr>
+        <w:t>(b);</w:t>
       </w:r>
     </w:p>
     <w:p>
@@ -836,27 +816,7 @@
           <w:sz w:val="20"/>
           <w:szCs w:val="20"/>
         </w:rPr>
-        <w:t xml:space="preserve">              </w:t>
-      </w:r>
-      <w:proofErr w:type="gramStart"/>
-      <w:r>
-        <w:rPr>
-          <w:rFonts w:ascii="Courier New" w:eastAsia="Times New Roman" w:hAnsi="Courier New" w:cs="Courier New"/>
-          <w:color w:val="000000"/>
-          <w:sz w:val="20"/>
-          <w:szCs w:val="20"/>
-        </w:rPr>
-        <w:t>document.write</w:t>
-      </w:r>
-      <w:proofErr w:type="gramEnd"/>
-      <w:r>
-        <w:rPr>
-          <w:rFonts w:ascii="Courier New" w:eastAsia="Times New Roman" w:hAnsi="Courier New" w:cs="Courier New"/>
-          <w:color w:val="000000"/>
-          <w:sz w:val="20"/>
-          <w:szCs w:val="20"/>
-        </w:rPr>
-        <w:t>(b);</w:t>
+        <w:t xml:space="preserve">              b = c;</w:t>
       </w:r>
     </w:p>
     <w:p>
@@ -894,7 +854,7 @@
           <w:sz w:val="20"/>
           <w:szCs w:val="20"/>
         </w:rPr>
-        <w:t xml:space="preserve">              b = c;</w:t>
+        <w:t xml:space="preserve">              var x = 5;</w:t>
       </w:r>
     </w:p>
     <w:p>
@@ -932,7 +892,7 @@
           <w:sz w:val="20"/>
           <w:szCs w:val="20"/>
         </w:rPr>
-        <w:t xml:space="preserve">              var x = 5;</w:t>
+        <w:t xml:space="preserve">    }</w:t>
       </w:r>
     </w:p>
     <w:p>
@@ -970,7 +930,27 @@
           <w:sz w:val="20"/>
           <w:szCs w:val="20"/>
         </w:rPr>
-        <w:t xml:space="preserve">    }</w:t>
+        <w:t xml:space="preserve">    f(</w:t>
+      </w:r>
+      <w:proofErr w:type="spellStart"/>
+      <w:r>
+        <w:rPr>
+          <w:rFonts w:ascii="Courier New" w:eastAsia="Times New Roman" w:hAnsi="Courier New" w:cs="Courier New"/>
+          <w:color w:val="000000"/>
+          <w:sz w:val="20"/>
+          <w:szCs w:val="20"/>
+        </w:rPr>
+        <w:t>a,b,c</w:t>
+      </w:r>
+      <w:proofErr w:type="spellEnd"/>
+      <w:r>
+        <w:rPr>
+          <w:rFonts w:ascii="Courier New" w:eastAsia="Times New Roman" w:hAnsi="Courier New" w:cs="Courier New"/>
+          <w:color w:val="000000"/>
+          <w:sz w:val="20"/>
+          <w:szCs w:val="20"/>
+        </w:rPr>
+        <w:t>);</w:t>
       </w:r>
     </w:p>
     <w:p>
@@ -1008,9 +988,9 @@
           <w:sz w:val="20"/>
           <w:szCs w:val="20"/>
         </w:rPr>
-        <w:t xml:space="preserve">    f(</w:t>
-      </w:r>
-      <w:proofErr w:type="gramStart"/>
+        <w:t xml:space="preserve">    </w:t>
+      </w:r>
+      <w:proofErr w:type="spellStart"/>
       <w:r>
         <w:rPr>
           <w:rFonts w:ascii="Courier New" w:eastAsia="Times New Roman" w:hAnsi="Courier New" w:cs="Courier New"/>
@@ -1018,9 +998,9 @@
           <w:sz w:val="20"/>
           <w:szCs w:val="20"/>
         </w:rPr>
-        <w:t>a,b</w:t>
-      </w:r>
-      <w:proofErr w:type="gramEnd"/>
+        <w:t>document.write</w:t>
+      </w:r>
+      <w:proofErr w:type="spellEnd"/>
       <w:r>
         <w:rPr>
           <w:rFonts w:ascii="Courier New" w:eastAsia="Times New Roman" w:hAnsi="Courier New" w:cs="Courier New"/>
@@ -1028,7 +1008,7 @@
           <w:sz w:val="20"/>
           <w:szCs w:val="20"/>
         </w:rPr>
-        <w:t>,c);</w:t>
+        <w:t>(b);</w:t>
       </w:r>
     </w:p>
     <w:p>
@@ -1066,27 +1046,7 @@
           <w:sz w:val="20"/>
           <w:szCs w:val="20"/>
         </w:rPr>
-        <w:t xml:space="preserve">    </w:t>
-      </w:r>
-      <w:proofErr w:type="gramStart"/>
-      <w:r>
-        <w:rPr>
-          <w:rFonts w:ascii="Courier New" w:eastAsia="Times New Roman" w:hAnsi="Courier New" w:cs="Courier New"/>
-          <w:color w:val="000000"/>
-          <w:sz w:val="20"/>
-          <w:szCs w:val="20"/>
-        </w:rPr>
-        <w:t>document.write</w:t>
-      </w:r>
-      <w:proofErr w:type="gramEnd"/>
-      <w:r>
-        <w:rPr>
-          <w:rFonts w:ascii="Courier New" w:eastAsia="Times New Roman" w:hAnsi="Courier New" w:cs="Courier New"/>
-          <w:color w:val="000000"/>
-          <w:sz w:val="20"/>
-          <w:szCs w:val="20"/>
-        </w:rPr>
-        <w:t>(b);</w:t>
+        <w:t xml:space="preserve">    }</w:t>
       </w:r>
     </w:p>
     <w:p>
@@ -1124,7 +1084,7 @@
           <w:sz w:val="20"/>
           <w:szCs w:val="20"/>
         </w:rPr>
-        <w:t xml:space="preserve">    }</w:t>
+        <w:t xml:space="preserve">    c(8,9,10);</w:t>
       </w:r>
     </w:p>
     <w:p>
@@ -1164,7 +1124,7 @@
         </w:rPr>
         <w:t xml:space="preserve">    </w:t>
       </w:r>
-      <w:proofErr w:type="gramStart"/>
+      <w:proofErr w:type="spellStart"/>
       <w:r>
         <w:rPr>
           <w:rFonts w:ascii="Courier New" w:eastAsia="Times New Roman" w:hAnsi="Courier New" w:cs="Courier New"/>
@@ -1172,9 +1132,9 @@
           <w:sz w:val="20"/>
           <w:szCs w:val="20"/>
         </w:rPr>
-        <w:t>c(</w:t>
-      </w:r>
-      <w:proofErr w:type="gramEnd"/>
+        <w:t>document.write</w:t>
+      </w:r>
+      <w:proofErr w:type="spellEnd"/>
       <w:r>
         <w:rPr>
           <w:rFonts w:ascii="Courier New" w:eastAsia="Times New Roman" w:hAnsi="Courier New" w:cs="Courier New"/>
@@ -1182,7 +1142,7 @@
           <w:sz w:val="20"/>
           <w:szCs w:val="20"/>
         </w:rPr>
-        <w:t>8,9,10);</w:t>
+        <w:t>(b);</w:t>
       </w:r>
     </w:p>
     <w:p>
@@ -1222,7 +1182,7 @@
         </w:rPr>
         <w:t xml:space="preserve">    </w:t>
       </w:r>
-      <w:proofErr w:type="gramStart"/>
+      <w:proofErr w:type="spellStart"/>
       <w:r>
         <w:rPr>
           <w:rFonts w:ascii="Courier New" w:eastAsia="Times New Roman" w:hAnsi="Courier New" w:cs="Courier New"/>
@@ -1232,7 +1192,7 @@
         </w:rPr>
         <w:t>document.write</w:t>
       </w:r>
-      <w:proofErr w:type="gramEnd"/>
+      <w:proofErr w:type="spellEnd"/>
       <w:r>
         <w:rPr>
           <w:rFonts w:ascii="Courier New" w:eastAsia="Times New Roman" w:hAnsi="Courier New" w:cs="Courier New"/>
@@ -1240,7 +1200,7 @@
           <w:sz w:val="20"/>
           <w:szCs w:val="20"/>
         </w:rPr>
-        <w:t>(b);</w:t>
+        <w:t>(x);</w:t>
       </w:r>
     </w:p>
     <w:p>
@@ -1278,27 +1238,7 @@
           <w:sz w:val="20"/>
           <w:szCs w:val="20"/>
         </w:rPr>
-        <w:t xml:space="preserve">    </w:t>
-      </w:r>
-      <w:proofErr w:type="gramStart"/>
-      <w:r>
-        <w:rPr>
-          <w:rFonts w:ascii="Courier New" w:eastAsia="Times New Roman" w:hAnsi="Courier New" w:cs="Courier New"/>
-          <w:color w:val="000000"/>
-          <w:sz w:val="20"/>
-          <w:szCs w:val="20"/>
-        </w:rPr>
-        <w:t>document.write</w:t>
-      </w:r>
-      <w:proofErr w:type="gramEnd"/>
-      <w:r>
-        <w:rPr>
-          <w:rFonts w:ascii="Courier New" w:eastAsia="Times New Roman" w:hAnsi="Courier New" w:cs="Courier New"/>
-          <w:color w:val="000000"/>
-          <w:sz w:val="20"/>
-          <w:szCs w:val="20"/>
-        </w:rPr>
-        <w:t>(x);</w:t>
+        <w:t xml:space="preserve">    }</w:t>
       </w:r>
     </w:p>
     <w:p>
@@ -1329,44 +1269,6 @@
           <w:szCs w:val="20"/>
         </w:rPr>
       </w:pPr>
-      <w:r>
-        <w:rPr>
-          <w:rFonts w:ascii="Courier New" w:eastAsia="Times New Roman" w:hAnsi="Courier New" w:cs="Courier New"/>
-          <w:color w:val="000000"/>
-          <w:sz w:val="20"/>
-          <w:szCs w:val="20"/>
-        </w:rPr>
-        <w:t xml:space="preserve">    }</w:t>
-      </w:r>
-    </w:p>
-    <w:p>
-      <w:pPr>
-        <w:tabs>
-          <w:tab w:val="left" w:pos="916"/>
-          <w:tab w:val="left" w:pos="1832"/>
-          <w:tab w:val="left" w:pos="2748"/>
-          <w:tab w:val="left" w:pos="3664"/>
-          <w:tab w:val="left" w:pos="4580"/>
-          <w:tab w:val="left" w:pos="5496"/>
-          <w:tab w:val="left" w:pos="6412"/>
-          <w:tab w:val="left" w:pos="7328"/>
-          <w:tab w:val="left" w:pos="8244"/>
-          <w:tab w:val="left" w:pos="9160"/>
-          <w:tab w:val="left" w:pos="10076"/>
-          <w:tab w:val="left" w:pos="10992"/>
-          <w:tab w:val="left" w:pos="11908"/>
-          <w:tab w:val="left" w:pos="12824"/>
-          <w:tab w:val="left" w:pos="13740"/>
-          <w:tab w:val="left" w:pos="14656"/>
-        </w:tabs>
-        <w:spacing w:after="0" w:line="240" w:lineRule="auto"/>
-        <w:rPr>
-          <w:rFonts w:ascii="Courier New" w:eastAsia="Times New Roman" w:hAnsi="Courier New" w:cs="Courier New"/>
-          <w:color w:val="000000"/>
-          <w:sz w:val="20"/>
-          <w:szCs w:val="20"/>
-        </w:rPr>
-      </w:pPr>
     </w:p>
     <w:p>
       <w:pPr>
@@ -1385,17 +1287,19 @@
           <w:sz w:val="27"/>
           <w:szCs w:val="27"/>
         </w:rPr>
-        <w:t xml:space="preserve">Answer: </w:t>
-      </w:r>
-      <w:r>
+        <w:t xml:space="preserve">Answer: undefined 8 8 9 10 1 </w:t>
+      </w:r>
+    </w:p>
+    <w:p>
+      <w:pPr>
+        <w:spacing w:after="0"/>
         <w:rPr>
           <w:rFonts w:ascii="Times New Roman" w:eastAsia="Times New Roman" w:hAnsi="Times New Roman" w:cs="Times New Roman"/>
           <w:color w:val="0000FF"/>
           <w:sz w:val="27"/>
           <w:szCs w:val="27"/>
         </w:rPr>
-        <w:t>10 8 8 9 10 1</w:t>
-      </w:r>
+      </w:pPr>
       <w:r>
         <w:rPr>
           <w:rFonts w:ascii="Times New Roman" w:eastAsia="Times New Roman" w:hAnsi="Times New Roman" w:cs="Times New Roman"/>
@@ -1403,19 +1307,19 @@
           <w:sz w:val="27"/>
           <w:szCs w:val="27"/>
         </w:rPr>
-        <w:t xml:space="preserve"> </w:t>
-      </w:r>
-    </w:p>
-    <w:p>
-      <w:pPr>
-        <w:spacing w:after="0"/>
+        <w:t xml:space="preserve">Explanation: c(8,9,10) is called first and it prints, x undefined , a 8 , and then it calls f(8,9,10) and inside this function 8 is assigned to b and prints b then in next step c is assigned to b, but remember then its inside the function </w:t>
+      </w:r>
+      <w:proofErr w:type="spellStart"/>
+      <w:r>
         <w:rPr>
           <w:rFonts w:ascii="Times New Roman" w:eastAsia="Times New Roman" w:hAnsi="Times New Roman" w:cs="Times New Roman"/>
           <w:color w:val="0000FF"/>
           <w:sz w:val="27"/>
           <w:szCs w:val="27"/>
         </w:rPr>
-      </w:pPr>
+        <w:t>f</w:t>
+      </w:r>
+      <w:proofErr w:type="spellEnd"/>
       <w:r>
         <w:rPr>
           <w:rFonts w:ascii="Times New Roman" w:eastAsia="Times New Roman" w:hAnsi="Times New Roman" w:cs="Times New Roman"/>
@@ -1423,63 +1327,7 @@
           <w:sz w:val="27"/>
           <w:szCs w:val="27"/>
         </w:rPr>
-        <w:t>Explanation</w:t>
-      </w:r>
-      <w:r>
-        <w:rPr>
-          <w:rFonts w:ascii="Times New Roman" w:eastAsia="Times New Roman" w:hAnsi="Times New Roman" w:cs="Times New Roman"/>
-          <w:color w:val="0000FF"/>
-          <w:sz w:val="27"/>
-          <w:szCs w:val="27"/>
-        </w:rPr>
-        <w:t xml:space="preserve">: c(8,9,10) is called first </w:t>
-      </w:r>
-      <w:r>
-        <w:rPr>
-          <w:rFonts w:ascii="Times New Roman" w:eastAsia="Times New Roman" w:hAnsi="Times New Roman" w:cs="Times New Roman"/>
-          <w:color w:val="0000FF"/>
-          <w:sz w:val="27"/>
-          <w:szCs w:val="27"/>
-        </w:rPr>
-        <w:t>and it prints</w:t>
-      </w:r>
-      <w:r>
-        <w:rPr>
-          <w:rFonts w:ascii="Times New Roman" w:eastAsia="Times New Roman" w:hAnsi="Times New Roman" w:cs="Times New Roman"/>
-          <w:color w:val="0000FF"/>
-          <w:sz w:val="27"/>
-          <w:szCs w:val="27"/>
-        </w:rPr>
-        <w:t xml:space="preserve">, x 10 , a 8 , </w:t>
-      </w:r>
-      <w:r>
-        <w:rPr>
-          <w:rFonts w:ascii="Times New Roman" w:eastAsia="Times New Roman" w:hAnsi="Times New Roman" w:cs="Times New Roman"/>
-          <w:color w:val="0000FF"/>
-          <w:sz w:val="27"/>
-          <w:szCs w:val="27"/>
-        </w:rPr>
-        <w:t xml:space="preserve">and then it calls f(8,9,10) and inside this function 8 is assigned to b and prints b then in next step c is assigned to b, but remember then its inside the function f scope. After executing </w:t>
-      </w:r>
-      <w:proofErr w:type="gramStart"/>
-      <w:r>
-        <w:rPr>
-          <w:rFonts w:ascii="Times New Roman" w:eastAsia="Times New Roman" w:hAnsi="Times New Roman" w:cs="Times New Roman"/>
-          <w:color w:val="0000FF"/>
-          <w:sz w:val="27"/>
-          <w:szCs w:val="27"/>
-        </w:rPr>
-        <w:t>f ,</w:t>
-      </w:r>
-      <w:proofErr w:type="gramEnd"/>
-      <w:r>
-        <w:rPr>
-          <w:rFonts w:ascii="Times New Roman" w:eastAsia="Times New Roman" w:hAnsi="Times New Roman" w:cs="Times New Roman"/>
-          <w:color w:val="0000FF"/>
-          <w:sz w:val="27"/>
-          <w:szCs w:val="27"/>
-        </w:rPr>
-        <w:t xml:space="preserve"> it prints 9 for b. At last it prints b 10 and x 1 as initialized.</w:t>
+        <w:t xml:space="preserve"> scope. After executing f , it prints 9 for b. At last it prints b 10 and x 1 as initialized.</w:t>
       </w:r>
     </w:p>
     <w:p>
@@ -1621,25 +1469,7 @@
           <w:szCs w:val="24"/>
         </w:rPr>
         <w:tab/>
-        <w:t>Const x=</w:t>
-      </w:r>
-      <w:proofErr w:type="gramStart"/>
-      <w:r>
-        <w:rPr>
-          <w:rFonts w:ascii="Times New Roman" w:hAnsi="Times New Roman" w:cs="Times New Roman"/>
-          <w:sz w:val="24"/>
-          <w:szCs w:val="24"/>
-        </w:rPr>
-        <w:t>Function(</w:t>
-      </w:r>
-      <w:proofErr w:type="gramEnd"/>
-      <w:r>
-        <w:rPr>
-          <w:rFonts w:ascii="Times New Roman" w:hAnsi="Times New Roman" w:cs="Times New Roman"/>
-          <w:sz w:val="24"/>
-          <w:szCs w:val="24"/>
-        </w:rPr>
-        <w:t>){</w:t>
+        <w:t>Const x=Function(){</w:t>
       </w:r>
     </w:p>
     <w:p>
@@ -1730,8 +1560,26 @@
           <w:sz w:val="24"/>
           <w:szCs w:val="24"/>
         </w:rPr>
+        <w:t>Here x has the global scope and can be accessed from anywhere.</w:t>
+      </w:r>
+    </w:p>
+    <w:p>
+      <w:pPr>
+        <w:ind w:firstLine="720"/>
+        <w:rPr>
+          <w:rFonts w:ascii="Times New Roman" w:hAnsi="Times New Roman" w:cs="Times New Roman"/>
+          <w:sz w:val="24"/>
+          <w:szCs w:val="24"/>
+        </w:rPr>
+      </w:pPr>
+      <w:r>
+        <w:rPr>
+          <w:rFonts w:ascii="Times New Roman" w:hAnsi="Times New Roman" w:cs="Times New Roman"/>
+          <w:sz w:val="24"/>
+          <w:szCs w:val="24"/>
+        </w:rPr>
         <w:lastRenderedPageBreak/>
-        <w:t>Here x has the global scope and can be accessed from anywhere.</w:t>
+        <w:t>Local Scope:</w:t>
       </w:r>
     </w:p>
     <w:p>
@@ -1749,11 +1597,12 @@
           <w:sz w:val="24"/>
           <w:szCs w:val="24"/>
         </w:rPr>
-        <w:t>Local Scope:</w:t>
-      </w:r>
-    </w:p>
-    <w:p>
-      <w:pPr>
+        <w:t>Any variable declared inside certain block and which have limited access is knows as local storage. Like</w:t>
+      </w:r>
+    </w:p>
+    <w:p>
+      <w:pPr>
+        <w:spacing w:after="0"/>
         <w:ind w:firstLine="720"/>
         <w:rPr>
           <w:rFonts w:ascii="Times New Roman" w:hAnsi="Times New Roman" w:cs="Times New Roman"/>
@@ -1767,25 +1616,6 @@
           <w:sz w:val="24"/>
           <w:szCs w:val="24"/>
         </w:rPr>
-        <w:t>Any variable declared inside certain block and which have limited access is knows as local storage. Like</w:t>
-      </w:r>
-    </w:p>
-    <w:p>
-      <w:pPr>
-        <w:spacing w:after="0"/>
-        <w:ind w:firstLine="720"/>
-        <w:rPr>
-          <w:rFonts w:ascii="Times New Roman" w:hAnsi="Times New Roman" w:cs="Times New Roman"/>
-          <w:sz w:val="24"/>
-          <w:szCs w:val="24"/>
-        </w:rPr>
-      </w:pPr>
-      <w:r>
-        <w:rPr>
-          <w:rFonts w:ascii="Times New Roman" w:hAnsi="Times New Roman" w:cs="Times New Roman"/>
-          <w:sz w:val="24"/>
-          <w:szCs w:val="24"/>
-        </w:rPr>
         <w:t>Var x=1;</w:t>
       </w:r>
     </w:p>
@@ -1805,25 +1635,7 @@
           <w:szCs w:val="24"/>
         </w:rPr>
         <w:tab/>
-        <w:t>Const x=</w:t>
-      </w:r>
-      <w:proofErr w:type="gramStart"/>
-      <w:r>
-        <w:rPr>
-          <w:rFonts w:ascii="Times New Roman" w:hAnsi="Times New Roman" w:cs="Times New Roman"/>
-          <w:sz w:val="24"/>
-          <w:szCs w:val="24"/>
-        </w:rPr>
-        <w:t>Function(</w:t>
-      </w:r>
-      <w:proofErr w:type="gramEnd"/>
-      <w:r>
-        <w:rPr>
-          <w:rFonts w:ascii="Times New Roman" w:hAnsi="Times New Roman" w:cs="Times New Roman"/>
-          <w:sz w:val="24"/>
-          <w:szCs w:val="24"/>
-        </w:rPr>
-        <w:t>){</w:t>
+        <w:t>Const x=Function(){</w:t>
       </w:r>
     </w:p>
     <w:p>
@@ -1978,23 +1790,23 @@
         </w:rPr>
         <w:t xml:space="preserve">   function </w:t>
       </w:r>
-      <w:proofErr w:type="gramStart"/>
-      <w:r>
-        <w:rPr>
-          <w:rFonts w:ascii="Times New Roman" w:hAnsi="Times New Roman" w:cs="Times New Roman"/>
-          <w:sz w:val="24"/>
-          <w:szCs w:val="24"/>
-        </w:rPr>
-        <w:t>xFunc(</w:t>
-      </w:r>
-      <w:proofErr w:type="gramEnd"/>
-      <w:r>
-        <w:rPr>
-          <w:rFonts w:ascii="Times New Roman" w:hAnsi="Times New Roman" w:cs="Times New Roman"/>
-          <w:sz w:val="24"/>
-          <w:szCs w:val="24"/>
-        </w:rPr>
-        <w:t>) {</w:t>
+      <w:proofErr w:type="spellStart"/>
+      <w:r>
+        <w:rPr>
+          <w:rFonts w:ascii="Times New Roman" w:hAnsi="Times New Roman" w:cs="Times New Roman"/>
+          <w:sz w:val="24"/>
+          <w:szCs w:val="24"/>
+        </w:rPr>
+        <w:t>xFunc</w:t>
+      </w:r>
+      <w:proofErr w:type="spellEnd"/>
+      <w:r>
+        <w:rPr>
+          <w:rFonts w:ascii="Times New Roman" w:hAnsi="Times New Roman" w:cs="Times New Roman"/>
+          <w:sz w:val="24"/>
+          <w:szCs w:val="24"/>
+        </w:rPr>
+        <w:t>() {</w:t>
       </w:r>
     </w:p>
     <w:p>
@@ -2032,23 +1844,23 @@
         </w:rPr>
         <w:t xml:space="preserve">         function </w:t>
       </w:r>
-      <w:proofErr w:type="gramStart"/>
-      <w:r>
-        <w:rPr>
-          <w:rFonts w:ascii="Times New Roman" w:hAnsi="Times New Roman" w:cs="Times New Roman"/>
-          <w:sz w:val="24"/>
-          <w:szCs w:val="24"/>
-        </w:rPr>
-        <w:t>xFunc(</w:t>
-      </w:r>
-      <w:proofErr w:type="gramEnd"/>
-      <w:r>
-        <w:rPr>
-          <w:rFonts w:ascii="Times New Roman" w:hAnsi="Times New Roman" w:cs="Times New Roman"/>
-          <w:sz w:val="24"/>
-          <w:szCs w:val="24"/>
-        </w:rPr>
-        <w:t>) {</w:t>
+      <w:proofErr w:type="spellStart"/>
+      <w:r>
+        <w:rPr>
+          <w:rFonts w:ascii="Times New Roman" w:hAnsi="Times New Roman" w:cs="Times New Roman"/>
+          <w:sz w:val="24"/>
+          <w:szCs w:val="24"/>
+        </w:rPr>
+        <w:t>xFunc</w:t>
+      </w:r>
+      <w:proofErr w:type="spellEnd"/>
+      <w:r>
+        <w:rPr>
+          <w:rFonts w:ascii="Times New Roman" w:hAnsi="Times New Roman" w:cs="Times New Roman"/>
+          <w:sz w:val="24"/>
+          <w:szCs w:val="24"/>
+        </w:rPr>
+        <w:t>() {</w:t>
       </w:r>
     </w:p>
     <w:p>
@@ -2397,13 +2209,13 @@
       <w:r>
         <w:t xml:space="preserve">function </w:t>
       </w:r>
-      <w:proofErr w:type="gramStart"/>
-      <w:r>
-        <w:t>myFunction(</w:t>
-      </w:r>
-      <w:proofErr w:type="gramEnd"/>
-      <w:r>
-        <w:t>){</w:t>
+      <w:proofErr w:type="spellStart"/>
+      <w:r>
+        <w:t>myFunction</w:t>
+      </w:r>
+      <w:proofErr w:type="spellEnd"/>
+      <w:r>
+        <w:t>(){</w:t>
       </w:r>
     </w:p>
     <w:p>
@@ -2426,13 +2238,21 @@
       <w:pPr>
         <w:spacing w:after="0"/>
       </w:pPr>
-      <w:proofErr w:type="gramStart"/>
+      <w:proofErr w:type="spellStart"/>
       <w:r>
         <w:t>document.write</w:t>
       </w:r>
-      <w:proofErr w:type="gramEnd"/>
-      <w:r>
-        <w:t>(myFunction());</w:t>
+      <w:proofErr w:type="spellEnd"/>
+      <w:r>
+        <w:t>(</w:t>
+      </w:r>
+      <w:proofErr w:type="spellStart"/>
+      <w:r>
+        <w:t>myFunction</w:t>
+      </w:r>
+      <w:proofErr w:type="spellEnd"/>
+      <w:r>
+        <w:t>());</w:t>
       </w:r>
     </w:p>
     <w:p>
@@ -2447,13 +2267,21 @@
       <w:pPr>
         <w:spacing w:after="0"/>
       </w:pPr>
-      <w:proofErr w:type="gramStart"/>
+      <w:proofErr w:type="spellStart"/>
       <w:r>
         <w:t>document.write</w:t>
       </w:r>
-      <w:proofErr w:type="gramEnd"/>
-      <w:r>
-        <w:t>(myFunction());</w:t>
+      <w:proofErr w:type="spellEnd"/>
+      <w:r>
+        <w:t>(</w:t>
+      </w:r>
+      <w:proofErr w:type="spellStart"/>
+      <w:r>
+        <w:t>myFunction</w:t>
+      </w:r>
+      <w:proofErr w:type="spellEnd"/>
+      <w:r>
+        <w:t>());</w:t>
       </w:r>
     </w:p>
     <w:p>
@@ -2473,7 +2301,6 @@
           <w:sz w:val="27"/>
           <w:szCs w:val="27"/>
         </w:rPr>
-        <w:lastRenderedPageBreak/>
         <w:t>Answer</w:t>
       </w:r>
       <w:r>
@@ -2506,6 +2333,7 @@
           <w:sz w:val="27"/>
           <w:szCs w:val="27"/>
         </w:rPr>
+        <w:lastRenderedPageBreak/>
         <w:t>Explanation</w:t>
       </w:r>
       <w:r>
@@ -2533,7 +2361,47 @@
           <w:sz w:val="27"/>
           <w:szCs w:val="27"/>
         </w:rPr>
-        <w:t xml:space="preserve"> x has value 9 so myFunction returns 81 and later it changes to 5 so myFunction returns 25.</w:t>
+        <w:t xml:space="preserve"> x has value 9 so </w:t>
+      </w:r>
+      <w:proofErr w:type="spellStart"/>
+      <w:r>
+        <w:rPr>
+          <w:rFonts w:ascii="Times New Roman" w:eastAsia="Times New Roman" w:hAnsi="Times New Roman" w:cs="Times New Roman"/>
+          <w:color w:val="0000FF"/>
+          <w:sz w:val="27"/>
+          <w:szCs w:val="27"/>
+        </w:rPr>
+        <w:t>myFunction</w:t>
+      </w:r>
+      <w:proofErr w:type="spellEnd"/>
+      <w:r>
+        <w:rPr>
+          <w:rFonts w:ascii="Times New Roman" w:eastAsia="Times New Roman" w:hAnsi="Times New Roman" w:cs="Times New Roman"/>
+          <w:color w:val="0000FF"/>
+          <w:sz w:val="27"/>
+          <w:szCs w:val="27"/>
+        </w:rPr>
+        <w:t xml:space="preserve"> returns 81 and later it changes to 5 so </w:t>
+      </w:r>
+      <w:proofErr w:type="spellStart"/>
+      <w:r>
+        <w:rPr>
+          <w:rFonts w:ascii="Times New Roman" w:eastAsia="Times New Roman" w:hAnsi="Times New Roman" w:cs="Times New Roman"/>
+          <w:color w:val="0000FF"/>
+          <w:sz w:val="27"/>
+          <w:szCs w:val="27"/>
+        </w:rPr>
+        <w:t>myFunction</w:t>
+      </w:r>
+      <w:proofErr w:type="spellEnd"/>
+      <w:r>
+        <w:rPr>
+          <w:rFonts w:ascii="Times New Roman" w:eastAsia="Times New Roman" w:hAnsi="Times New Roman" w:cs="Times New Roman"/>
+          <w:color w:val="0000FF"/>
+          <w:sz w:val="27"/>
+          <w:szCs w:val="27"/>
+        </w:rPr>
+        <w:t xml:space="preserve"> returns 25.</w:t>
       </w:r>
     </w:p>
     <w:p>
@@ -2597,31 +2465,15 @@
         <w:spacing w:after="0"/>
       </w:pPr>
       <w:r>
-        <w:t xml:space="preserve">function </w:t>
-      </w:r>
-      <w:proofErr w:type="gramStart"/>
-      <w:r>
-        <w:t>bar(</w:t>
-      </w:r>
-      <w:proofErr w:type="gramEnd"/>
-      <w:r>
-        <w:t>){</w:t>
-      </w:r>
-    </w:p>
-    <w:p>
-      <w:pPr>
-        <w:spacing w:after="0"/>
-      </w:pPr>
-      <w:r>
-        <w:t xml:space="preserve">  if</w:t>
-      </w:r>
-      <w:proofErr w:type="gramStart"/>
-      <w:r>
-        <w:t>(!foo</w:t>
-      </w:r>
-      <w:proofErr w:type="gramEnd"/>
-      <w:r>
-        <w:t>){</w:t>
+        <w:t>function bar(){</w:t>
+      </w:r>
+    </w:p>
+    <w:p>
+      <w:pPr>
+        <w:spacing w:after="0"/>
+      </w:pPr>
+      <w:r>
+        <w:t xml:space="preserve">  if(!foo){</w:t>
       </w:r>
     </w:p>
     <w:p>
@@ -2664,13 +2516,8 @@
       <w:pPr>
         <w:spacing w:after="0"/>
       </w:pPr>
-      <w:proofErr w:type="gramStart"/>
-      <w:r>
-        <w:t>bar(</w:t>
-      </w:r>
-      <w:proofErr w:type="gramEnd"/>
-      <w:r>
-        <w:t>);</w:t>
+      <w:r>
+        <w:t>bar();</w:t>
       </w:r>
     </w:p>
     <w:p>
@@ -2712,7 +2559,6 @@
         </w:rPr>
         <w:t>Explanation</w:t>
       </w:r>
-      <w:proofErr w:type="gramStart"/>
       <w:r>
         <w:rPr>
           <w:rFonts w:ascii="Times New Roman" w:eastAsia="Times New Roman" w:hAnsi="Times New Roman" w:cs="Times New Roman"/>
@@ -2720,28 +2566,18 @@
           <w:sz w:val="27"/>
           <w:szCs w:val="27"/>
         </w:rPr>
-        <w:t>: !foo</w:t>
-      </w:r>
-      <w:proofErr w:type="gramEnd"/>
-      <w:r>
+        <w:t>: !foo has value true so 10 is assigned to it.</w:t>
+      </w:r>
+    </w:p>
+    <w:p>
+      <w:pPr>
+        <w:spacing w:after="0"/>
         <w:rPr>
           <w:rFonts w:ascii="Times New Roman" w:eastAsia="Times New Roman" w:hAnsi="Times New Roman" w:cs="Times New Roman"/>
           <w:color w:val="0000FF"/>
           <w:sz w:val="27"/>
           <w:szCs w:val="27"/>
         </w:rPr>
-        <w:t xml:space="preserve"> has value true so 10 is assigned to it.</w:t>
-      </w:r>
-    </w:p>
-    <w:p>
-      <w:pPr>
-        <w:spacing w:after="0"/>
-        <w:rPr>
-          <w:rFonts w:ascii="Times New Roman" w:eastAsia="Times New Roman" w:hAnsi="Times New Roman" w:cs="Times New Roman"/>
-          <w:color w:val="0000FF"/>
-          <w:sz w:val="27"/>
-          <w:szCs w:val="27"/>
-        </w:rPr>
       </w:pPr>
     </w:p>
     <w:p>
@@ -2780,25 +2616,7 @@
           <w:sz w:val="24"/>
           <w:szCs w:val="24"/>
         </w:rPr>
-        <w:t>const x = (</w:t>
-      </w:r>
-      <w:proofErr w:type="gramStart"/>
-      <w:r>
-        <w:rPr>
-          <w:rFonts w:ascii="Times New Roman" w:eastAsiaTheme="minorEastAsia" w:hAnsi="Times New Roman" w:cs="Times New Roman"/>
-          <w:sz w:val="24"/>
-          <w:szCs w:val="24"/>
-        </w:rPr>
-        <w:t>function(</w:t>
-      </w:r>
-      <w:proofErr w:type="gramEnd"/>
-      <w:r>
-        <w:rPr>
-          <w:rFonts w:ascii="Times New Roman" w:eastAsiaTheme="minorEastAsia" w:hAnsi="Times New Roman" w:cs="Times New Roman"/>
-          <w:sz w:val="24"/>
-          <w:szCs w:val="24"/>
-        </w:rPr>
-        <w:t>) {</w:t>
+        <w:t>const x = (function() {</w:t>
       </w:r>
     </w:p>
     <w:p>
@@ -2852,25 +2670,7 @@
           <w:sz w:val="24"/>
           <w:szCs w:val="24"/>
         </w:rPr>
-        <w:t xml:space="preserve">                add: </w:t>
-      </w:r>
-      <w:proofErr w:type="gramStart"/>
-      <w:r>
-        <w:rPr>
-          <w:rFonts w:ascii="Times New Roman" w:eastAsiaTheme="minorEastAsia" w:hAnsi="Times New Roman" w:cs="Times New Roman"/>
-          <w:sz w:val="24"/>
-          <w:szCs w:val="24"/>
-        </w:rPr>
-        <w:t>function(</w:t>
-      </w:r>
-      <w:proofErr w:type="gramEnd"/>
-      <w:r>
-        <w:rPr>
-          <w:rFonts w:ascii="Times New Roman" w:eastAsiaTheme="minorEastAsia" w:hAnsi="Times New Roman" w:cs="Times New Roman"/>
-          <w:sz w:val="24"/>
-          <w:szCs w:val="24"/>
-        </w:rPr>
-        <w:t>) {</w:t>
+        <w:t xml:space="preserve">                add: function() {</w:t>
       </w:r>
     </w:p>
     <w:p>
@@ -2890,7 +2690,7 @@
         </w:rPr>
         <w:t xml:space="preserve">                    return </w:t>
       </w:r>
-      <w:proofErr w:type="gramStart"/>
+      <w:proofErr w:type="spellStart"/>
       <w:r>
         <w:rPr>
           <w:rFonts w:ascii="Times New Roman" w:eastAsiaTheme="minorEastAsia" w:hAnsi="Times New Roman" w:cs="Times New Roman"/>
@@ -2899,7 +2699,7 @@
         </w:rPr>
         <w:t>this.counter</w:t>
       </w:r>
-      <w:proofErr w:type="gramEnd"/>
+      <w:proofErr w:type="spellEnd"/>
       <w:r>
         <w:rPr>
           <w:rFonts w:ascii="Times New Roman" w:eastAsiaTheme="minorEastAsia" w:hAnsi="Times New Roman" w:cs="Times New Roman"/>
@@ -2942,25 +2742,7 @@
           <w:sz w:val="24"/>
           <w:szCs w:val="24"/>
         </w:rPr>
-        <w:t xml:space="preserve">                reset: </w:t>
-      </w:r>
-      <w:proofErr w:type="gramStart"/>
-      <w:r>
-        <w:rPr>
-          <w:rFonts w:ascii="Times New Roman" w:eastAsiaTheme="minorEastAsia" w:hAnsi="Times New Roman" w:cs="Times New Roman"/>
-          <w:sz w:val="24"/>
-          <w:szCs w:val="24"/>
-        </w:rPr>
-        <w:t>function(</w:t>
-      </w:r>
-      <w:proofErr w:type="gramEnd"/>
-      <w:r>
-        <w:rPr>
-          <w:rFonts w:ascii="Times New Roman" w:eastAsiaTheme="minorEastAsia" w:hAnsi="Times New Roman" w:cs="Times New Roman"/>
-          <w:sz w:val="24"/>
-          <w:szCs w:val="24"/>
-        </w:rPr>
-        <w:t>) {</w:t>
+        <w:t xml:space="preserve">                reset: function() {</w:t>
       </w:r>
     </w:p>
     <w:p>
@@ -2980,7 +2762,7 @@
         </w:rPr>
         <w:t xml:space="preserve">                    return </w:t>
       </w:r>
-      <w:proofErr w:type="gramStart"/>
+      <w:proofErr w:type="spellStart"/>
       <w:r>
         <w:rPr>
           <w:rFonts w:ascii="Times New Roman" w:eastAsiaTheme="minorEastAsia" w:hAnsi="Times New Roman" w:cs="Times New Roman"/>
@@ -2989,7 +2771,7 @@
         </w:rPr>
         <w:t>this.counter</w:t>
       </w:r>
-      <w:proofErr w:type="gramEnd"/>
+      <w:proofErr w:type="spellEnd"/>
       <w:r>
         <w:rPr>
           <w:rFonts w:ascii="Times New Roman" w:eastAsiaTheme="minorEastAsia" w:hAnsi="Times New Roman" w:cs="Times New Roman"/>
@@ -3052,23 +2834,23 @@
         </w:rPr>
         <w:t xml:space="preserve">            console.log(</w:t>
       </w:r>
-      <w:proofErr w:type="gramStart"/>
-      <w:r>
-        <w:rPr>
-          <w:rFonts w:ascii="Times New Roman" w:eastAsiaTheme="minorEastAsia" w:hAnsi="Times New Roman" w:cs="Times New Roman"/>
-          <w:sz w:val="24"/>
-          <w:szCs w:val="24"/>
-        </w:rPr>
-        <w:t>count.add(</w:t>
-      </w:r>
-      <w:proofErr w:type="gramEnd"/>
-      <w:r>
-        <w:rPr>
-          <w:rFonts w:ascii="Times New Roman" w:eastAsiaTheme="minorEastAsia" w:hAnsi="Times New Roman" w:cs="Times New Roman"/>
-          <w:sz w:val="24"/>
-          <w:szCs w:val="24"/>
-        </w:rPr>
-        <w:t>));</w:t>
+      <w:proofErr w:type="spellStart"/>
+      <w:r>
+        <w:rPr>
+          <w:rFonts w:ascii="Times New Roman" w:eastAsiaTheme="minorEastAsia" w:hAnsi="Times New Roman" w:cs="Times New Roman"/>
+          <w:sz w:val="24"/>
+          <w:szCs w:val="24"/>
+        </w:rPr>
+        <w:t>count.add</w:t>
+      </w:r>
+      <w:proofErr w:type="spellEnd"/>
+      <w:r>
+        <w:rPr>
+          <w:rFonts w:ascii="Times New Roman" w:eastAsiaTheme="minorEastAsia" w:hAnsi="Times New Roman" w:cs="Times New Roman"/>
+          <w:sz w:val="24"/>
+          <w:szCs w:val="24"/>
+        </w:rPr>
+        <w:t>());</w:t>
       </w:r>
     </w:p>
     <w:p>
@@ -3088,23 +2870,23 @@
         </w:rPr>
         <w:t xml:space="preserve">            console.log(</w:t>
       </w:r>
-      <w:proofErr w:type="gramStart"/>
-      <w:r>
-        <w:rPr>
-          <w:rFonts w:ascii="Times New Roman" w:eastAsiaTheme="minorEastAsia" w:hAnsi="Times New Roman" w:cs="Times New Roman"/>
-          <w:sz w:val="24"/>
-          <w:szCs w:val="24"/>
-        </w:rPr>
-        <w:t>count.add(</w:t>
-      </w:r>
-      <w:proofErr w:type="gramEnd"/>
-      <w:r>
-        <w:rPr>
-          <w:rFonts w:ascii="Times New Roman" w:eastAsiaTheme="minorEastAsia" w:hAnsi="Times New Roman" w:cs="Times New Roman"/>
-          <w:sz w:val="24"/>
-          <w:szCs w:val="24"/>
-        </w:rPr>
-        <w:t>));</w:t>
+      <w:proofErr w:type="spellStart"/>
+      <w:r>
+        <w:rPr>
+          <w:rFonts w:ascii="Times New Roman" w:eastAsiaTheme="minorEastAsia" w:hAnsi="Times New Roman" w:cs="Times New Roman"/>
+          <w:sz w:val="24"/>
+          <w:szCs w:val="24"/>
+        </w:rPr>
+        <w:t>count.add</w:t>
+      </w:r>
+      <w:proofErr w:type="spellEnd"/>
+      <w:r>
+        <w:rPr>
+          <w:rFonts w:ascii="Times New Roman" w:eastAsiaTheme="minorEastAsia" w:hAnsi="Times New Roman" w:cs="Times New Roman"/>
+          <w:sz w:val="24"/>
+          <w:szCs w:val="24"/>
+        </w:rPr>
+        <w:t>());</w:t>
       </w:r>
     </w:p>
     <w:p>
@@ -3124,7 +2906,7 @@
         </w:rPr>
         <w:t xml:space="preserve">            console.log(</w:t>
       </w:r>
-      <w:proofErr w:type="gramStart"/>
+      <w:proofErr w:type="spellStart"/>
       <w:r>
         <w:rPr>
           <w:rFonts w:ascii="Times New Roman" w:eastAsiaTheme="minorEastAsia" w:hAnsi="Times New Roman" w:cs="Times New Roman"/>
@@ -3133,7 +2915,7 @@
         </w:rPr>
         <w:t>count.reset</w:t>
       </w:r>
-      <w:proofErr w:type="gramEnd"/>
+      <w:proofErr w:type="spellEnd"/>
       <w:r>
         <w:rPr>
           <w:rFonts w:ascii="Times New Roman" w:eastAsiaTheme="minorEastAsia" w:hAnsi="Times New Roman" w:cs="Times New Roman"/>
@@ -3233,42 +3015,23 @@
           <w:szCs w:val="24"/>
         </w:rPr>
         <w:tab/>
-        <w:t xml:space="preserve">Free variable </w:t>
-      </w:r>
-      <w:proofErr w:type="gramStart"/>
-      <w:r>
-        <w:rPr>
-          <w:rFonts w:ascii="Times New Roman" w:hAnsi="Times New Roman" w:cs="Times New Roman"/>
-          <w:sz w:val="24"/>
-          <w:szCs w:val="24"/>
-        </w:rPr>
-        <w:t>are</w:t>
-      </w:r>
-      <w:proofErr w:type="gramEnd"/>
-      <w:r>
-        <w:rPr>
-          <w:rFonts w:ascii="Times New Roman" w:hAnsi="Times New Roman" w:cs="Times New Roman"/>
-          <w:sz w:val="24"/>
-          <w:szCs w:val="24"/>
-        </w:rPr>
-        <w:t xml:space="preserve"> variable that are neither local variable nor passed as a parameter. In the context of closure method </w:t>
-      </w:r>
-    </w:p>
-    <w:p>
-      <w:pPr>
-        <w:rPr>
-          <w:rFonts w:ascii="Times New Roman" w:hAnsi="Times New Roman" w:cs="Times New Roman"/>
-          <w:sz w:val="24"/>
-          <w:szCs w:val="24"/>
-        </w:rPr>
-      </w:pPr>
-      <w:r>
-        <w:rPr>
-          <w:rFonts w:ascii="Times New Roman" w:hAnsi="Times New Roman" w:cs="Times New Roman"/>
-          <w:sz w:val="24"/>
-          <w:szCs w:val="24"/>
-        </w:rPr>
-        <w:lastRenderedPageBreak/>
+        <w:t xml:space="preserve">Free variable are variable that are neither local variable nor passed as a parameter. In the context of closure method </w:t>
+      </w:r>
+    </w:p>
+    <w:p>
+      <w:pPr>
+        <w:rPr>
+          <w:rFonts w:ascii="Times New Roman" w:hAnsi="Times New Roman" w:cs="Times New Roman"/>
+          <w:sz w:val="24"/>
+          <w:szCs w:val="24"/>
+        </w:rPr>
+      </w:pPr>
+      <w:r>
+        <w:rPr>
+          <w:rFonts w:ascii="Times New Roman" w:hAnsi="Times New Roman" w:cs="Times New Roman"/>
+          <w:sz w:val="24"/>
+          <w:szCs w:val="24"/>
+        </w:rPr>
         <w:tab/>
         <w:t>Var count is the free variable as its not local as well as not passed as parameter.</w:t>
       </w:r>
@@ -3291,6 +3054,7 @@
           <w:sz w:val="28"/>
           <w:szCs w:val="28"/>
         </w:rPr>
+        <w:lastRenderedPageBreak/>
         <w:t>Q8: Solution:</w:t>
       </w:r>
     </w:p>
@@ -3310,7 +3074,25 @@
           <w:szCs w:val="24"/>
         </w:rPr>
         <w:tab/>
-        <w:t>const make_adder = function(x) {</w:t>
+        <w:t xml:space="preserve">const </w:t>
+      </w:r>
+      <w:proofErr w:type="spellStart"/>
+      <w:r>
+        <w:rPr>
+          <w:rFonts w:ascii="Times New Roman" w:hAnsi="Times New Roman" w:cs="Times New Roman"/>
+          <w:sz w:val="24"/>
+          <w:szCs w:val="24"/>
+        </w:rPr>
+        <w:t>make_adder</w:t>
+      </w:r>
+      <w:proofErr w:type="spellEnd"/>
+      <w:r>
+        <w:rPr>
+          <w:rFonts w:ascii="Times New Roman" w:hAnsi="Times New Roman" w:cs="Times New Roman"/>
+          <w:sz w:val="24"/>
+          <w:szCs w:val="24"/>
+        </w:rPr>
+        <w:t xml:space="preserve"> = function(x) {</w:t>
       </w:r>
     </w:p>
     <w:p>
@@ -3346,25 +3128,7 @@
           <w:sz w:val="24"/>
           <w:szCs w:val="24"/>
         </w:rPr>
-        <w:t xml:space="preserve">                return </w:t>
-      </w:r>
-      <w:proofErr w:type="gramStart"/>
-      <w:r>
-        <w:rPr>
-          <w:rFonts w:ascii="Times New Roman" w:hAnsi="Times New Roman" w:cs="Times New Roman"/>
-          <w:sz w:val="24"/>
-          <w:szCs w:val="24"/>
-        </w:rPr>
-        <w:t>function(</w:t>
-      </w:r>
-      <w:proofErr w:type="gramEnd"/>
-      <w:r>
-        <w:rPr>
-          <w:rFonts w:ascii="Times New Roman" w:hAnsi="Times New Roman" w:cs="Times New Roman"/>
-          <w:sz w:val="24"/>
-          <w:szCs w:val="24"/>
-        </w:rPr>
-        <w:t>) {</w:t>
+        <w:t xml:space="preserve">                return function() {</w:t>
       </w:r>
     </w:p>
     <w:p>
@@ -3436,61 +3200,43 @@
           <w:sz w:val="24"/>
           <w:szCs w:val="24"/>
         </w:rPr>
-        <w:t xml:space="preserve">            const add5 = make_</w:t>
-      </w:r>
-      <w:proofErr w:type="gramStart"/>
-      <w:r>
-        <w:rPr>
-          <w:rFonts w:ascii="Times New Roman" w:hAnsi="Times New Roman" w:cs="Times New Roman"/>
-          <w:sz w:val="24"/>
-          <w:szCs w:val="24"/>
-        </w:rPr>
-        <w:t>adder(</w:t>
-      </w:r>
-      <w:proofErr w:type="gramEnd"/>
-      <w:r>
-        <w:rPr>
-          <w:rFonts w:ascii="Times New Roman" w:hAnsi="Times New Roman" w:cs="Times New Roman"/>
-          <w:sz w:val="24"/>
-          <w:szCs w:val="24"/>
-        </w:rPr>
-        <w:t>5);</w:t>
-      </w:r>
-    </w:p>
-    <w:p>
-      <w:pPr>
-        <w:spacing w:after="0"/>
-        <w:rPr>
-          <w:rFonts w:ascii="Times New Roman" w:hAnsi="Times New Roman" w:cs="Times New Roman"/>
-          <w:sz w:val="24"/>
-          <w:szCs w:val="24"/>
-        </w:rPr>
-      </w:pPr>
-      <w:r>
-        <w:rPr>
-          <w:rFonts w:ascii="Times New Roman" w:hAnsi="Times New Roman" w:cs="Times New Roman"/>
-          <w:sz w:val="24"/>
-          <w:szCs w:val="24"/>
-        </w:rPr>
-        <w:t xml:space="preserve">            add5(</w:t>
-      </w:r>
-      <w:proofErr w:type="gramStart"/>
-      <w:r>
-        <w:rPr>
-          <w:rFonts w:ascii="Times New Roman" w:hAnsi="Times New Roman" w:cs="Times New Roman"/>
-          <w:sz w:val="24"/>
-          <w:szCs w:val="24"/>
-        </w:rPr>
-        <w:t xml:space="preserve">);   </w:t>
-      </w:r>
-      <w:proofErr w:type="gramEnd"/>
-      <w:r>
-        <w:rPr>
-          <w:rFonts w:ascii="Times New Roman" w:hAnsi="Times New Roman" w:cs="Times New Roman"/>
-          <w:sz w:val="24"/>
-          <w:szCs w:val="24"/>
-        </w:rPr>
-        <w:t xml:space="preserve">          add5();            add5();</w:t>
+        <w:t xml:space="preserve">            const add5 = </w:t>
+      </w:r>
+      <w:proofErr w:type="spellStart"/>
+      <w:r>
+        <w:rPr>
+          <w:rFonts w:ascii="Times New Roman" w:hAnsi="Times New Roman" w:cs="Times New Roman"/>
+          <w:sz w:val="24"/>
+          <w:szCs w:val="24"/>
+        </w:rPr>
+        <w:t>make_adder</w:t>
+      </w:r>
+      <w:proofErr w:type="spellEnd"/>
+      <w:r>
+        <w:rPr>
+          <w:rFonts w:ascii="Times New Roman" w:hAnsi="Times New Roman" w:cs="Times New Roman"/>
+          <w:sz w:val="24"/>
+          <w:szCs w:val="24"/>
+        </w:rPr>
+        <w:t>(5);</w:t>
+      </w:r>
+    </w:p>
+    <w:p>
+      <w:pPr>
+        <w:spacing w:after="0"/>
+        <w:rPr>
+          <w:rFonts w:ascii="Times New Roman" w:hAnsi="Times New Roman" w:cs="Times New Roman"/>
+          <w:sz w:val="24"/>
+          <w:szCs w:val="24"/>
+        </w:rPr>
+      </w:pPr>
+      <w:r>
+        <w:rPr>
+          <w:rFonts w:ascii="Times New Roman" w:hAnsi="Times New Roman" w:cs="Times New Roman"/>
+          <w:sz w:val="24"/>
+          <w:szCs w:val="24"/>
+        </w:rPr>
+        <w:t xml:space="preserve">            add5();             add5();            add5();</w:t>
       </w:r>
     </w:p>
     <w:p>
@@ -3539,25 +3285,7 @@
           <w:szCs w:val="24"/>
         </w:rPr>
         <w:tab/>
-        <w:t xml:space="preserve">If we can simply put all our code in IIFE </w:t>
-      </w:r>
-      <w:proofErr w:type="gramStart"/>
-      <w:r>
-        <w:rPr>
-          <w:rFonts w:ascii="Times New Roman" w:hAnsi="Times New Roman" w:cs="Times New Roman"/>
-          <w:sz w:val="24"/>
-          <w:szCs w:val="24"/>
-        </w:rPr>
-        <w:t>function ,</w:t>
-      </w:r>
-      <w:proofErr w:type="gramEnd"/>
-      <w:r>
-        <w:rPr>
-          <w:rFonts w:ascii="Times New Roman" w:hAnsi="Times New Roman" w:cs="Times New Roman"/>
-          <w:sz w:val="24"/>
-          <w:szCs w:val="24"/>
-        </w:rPr>
-        <w:t xml:space="preserve"> then the name from the global namespace has been removed now and scope changes from global scope to functional scope.</w:t>
+        <w:t>If we can simply put all our code in IIFE function , then the name from the global namespace has been removed now and scope changes from global scope to functional scope.</w:t>
       </w:r>
     </w:p>
     <w:p>
@@ -3596,25 +3324,7 @@
           <w:sz w:val="24"/>
           <w:szCs w:val="24"/>
         </w:rPr>
-        <w:t xml:space="preserve">        const Employee = (</w:t>
-      </w:r>
-      <w:proofErr w:type="gramStart"/>
-      <w:r>
-        <w:rPr>
-          <w:rFonts w:ascii="Times New Roman" w:eastAsiaTheme="minorEastAsia" w:hAnsi="Times New Roman" w:cs="Times New Roman"/>
-          <w:sz w:val="24"/>
-          <w:szCs w:val="24"/>
-        </w:rPr>
-        <w:t>function(</w:t>
-      </w:r>
-      <w:proofErr w:type="gramEnd"/>
-      <w:r>
-        <w:rPr>
-          <w:rFonts w:ascii="Times New Roman" w:eastAsiaTheme="minorEastAsia" w:hAnsi="Times New Roman" w:cs="Times New Roman"/>
-          <w:sz w:val="24"/>
-          <w:szCs w:val="24"/>
-        </w:rPr>
-        <w:t>) {</w:t>
+        <w:t xml:space="preserve">        const Employee = (function() {</w:t>
       </w:r>
     </w:p>
     <w:p>
@@ -3696,7 +3406,25 @@
           <w:sz w:val="24"/>
           <w:szCs w:val="24"/>
         </w:rPr>
-        <w:t xml:space="preserve">            function setSalary(salary) {</w:t>
+        <w:t xml:space="preserve">            function </w:t>
+      </w:r>
+      <w:proofErr w:type="spellStart"/>
+      <w:r>
+        <w:rPr>
+          <w:rFonts w:ascii="Times New Roman" w:eastAsiaTheme="minorEastAsia" w:hAnsi="Times New Roman" w:cs="Times New Roman"/>
+          <w:sz w:val="24"/>
+          <w:szCs w:val="24"/>
+        </w:rPr>
+        <w:t>setSalary</w:t>
+      </w:r>
+      <w:proofErr w:type="spellEnd"/>
+      <w:r>
+        <w:rPr>
+          <w:rFonts w:ascii="Times New Roman" w:eastAsiaTheme="minorEastAsia" w:hAnsi="Times New Roman" w:cs="Times New Roman"/>
+          <w:sz w:val="24"/>
+          <w:szCs w:val="24"/>
+        </w:rPr>
+        <w:t>(salary) {</w:t>
       </w:r>
     </w:p>
     <w:p>
@@ -3716,7 +3444,7 @@
         </w:rPr>
         <w:t xml:space="preserve">                </w:t>
       </w:r>
-      <w:proofErr w:type="gramStart"/>
+      <w:proofErr w:type="spellStart"/>
       <w:r>
         <w:rPr>
           <w:rFonts w:ascii="Times New Roman" w:eastAsiaTheme="minorEastAsia" w:hAnsi="Times New Roman" w:cs="Times New Roman"/>
@@ -3725,7 +3453,7 @@
         </w:rPr>
         <w:t>this.salary</w:t>
       </w:r>
-      <w:proofErr w:type="gramEnd"/>
+      <w:proofErr w:type="spellEnd"/>
       <w:r>
         <w:rPr>
           <w:rFonts w:ascii="Times New Roman" w:eastAsiaTheme="minorEastAsia" w:hAnsi="Times New Roman" w:cs="Times New Roman"/>
@@ -3768,25 +3496,61 @@
           <w:sz w:val="24"/>
           <w:szCs w:val="24"/>
         </w:rPr>
-        <w:t xml:space="preserve">            function setage(age) {</w:t>
-      </w:r>
-    </w:p>
-    <w:p>
-      <w:pPr>
-        <w:spacing w:after="0"/>
-        <w:rPr>
-          <w:rFonts w:ascii="Times New Roman" w:eastAsiaTheme="minorEastAsia" w:hAnsi="Times New Roman" w:cs="Times New Roman"/>
-          <w:sz w:val="24"/>
-          <w:szCs w:val="24"/>
-        </w:rPr>
-      </w:pPr>
-      <w:r>
-        <w:rPr>
-          <w:rFonts w:ascii="Times New Roman" w:eastAsiaTheme="minorEastAsia" w:hAnsi="Times New Roman" w:cs="Times New Roman"/>
-          <w:sz w:val="24"/>
-          <w:szCs w:val="24"/>
-        </w:rPr>
-        <w:t xml:space="preserve">                this.age = age;</w:t>
+        <w:t xml:space="preserve">            function </w:t>
+      </w:r>
+      <w:proofErr w:type="spellStart"/>
+      <w:r>
+        <w:rPr>
+          <w:rFonts w:ascii="Times New Roman" w:eastAsiaTheme="minorEastAsia" w:hAnsi="Times New Roman" w:cs="Times New Roman"/>
+          <w:sz w:val="24"/>
+          <w:szCs w:val="24"/>
+        </w:rPr>
+        <w:t>setage</w:t>
+      </w:r>
+      <w:proofErr w:type="spellEnd"/>
+      <w:r>
+        <w:rPr>
+          <w:rFonts w:ascii="Times New Roman" w:eastAsiaTheme="minorEastAsia" w:hAnsi="Times New Roman" w:cs="Times New Roman"/>
+          <w:sz w:val="24"/>
+          <w:szCs w:val="24"/>
+        </w:rPr>
+        <w:t>(age) {</w:t>
+      </w:r>
+    </w:p>
+    <w:p>
+      <w:pPr>
+        <w:spacing w:after="0"/>
+        <w:rPr>
+          <w:rFonts w:ascii="Times New Roman" w:eastAsiaTheme="minorEastAsia" w:hAnsi="Times New Roman" w:cs="Times New Roman"/>
+          <w:sz w:val="24"/>
+          <w:szCs w:val="24"/>
+        </w:rPr>
+      </w:pPr>
+      <w:r>
+        <w:rPr>
+          <w:rFonts w:ascii="Times New Roman" w:eastAsiaTheme="minorEastAsia" w:hAnsi="Times New Roman" w:cs="Times New Roman"/>
+          <w:sz w:val="24"/>
+          <w:szCs w:val="24"/>
+        </w:rPr>
+        <w:t xml:space="preserve">                </w:t>
+      </w:r>
+      <w:proofErr w:type="spellStart"/>
+      <w:r>
+        <w:rPr>
+          <w:rFonts w:ascii="Times New Roman" w:eastAsiaTheme="minorEastAsia" w:hAnsi="Times New Roman" w:cs="Times New Roman"/>
+          <w:sz w:val="24"/>
+          <w:szCs w:val="24"/>
+        </w:rPr>
+        <w:t>this.age</w:t>
+      </w:r>
+      <w:proofErr w:type="spellEnd"/>
+      <w:r>
+        <w:rPr>
+          <w:rFonts w:ascii="Times New Roman" w:eastAsiaTheme="minorEastAsia" w:hAnsi="Times New Roman" w:cs="Times New Roman"/>
+          <w:sz w:val="24"/>
+          <w:szCs w:val="24"/>
+        </w:rPr>
+        <w:t xml:space="preserve"> = age;</w:t>
       </w:r>
     </w:p>
     <w:p>
@@ -3822,18 +3586,26 @@
           <w:sz w:val="24"/>
           <w:szCs w:val="24"/>
         </w:rPr>
-        <w:t xml:space="preserve">            function setName(name</w:t>
-      </w:r>
-      <w:proofErr w:type="gramStart"/>
-      <w:r>
-        <w:rPr>
-          <w:rFonts w:ascii="Times New Roman" w:eastAsiaTheme="minorEastAsia" w:hAnsi="Times New Roman" w:cs="Times New Roman"/>
-          <w:sz w:val="24"/>
-          <w:szCs w:val="24"/>
-        </w:rPr>
-        <w:t>){</w:t>
-      </w:r>
-      <w:proofErr w:type="gramEnd"/>
+        <w:t xml:space="preserve">            function </w:t>
+      </w:r>
+      <w:proofErr w:type="spellStart"/>
+      <w:r>
+        <w:rPr>
+          <w:rFonts w:ascii="Times New Roman" w:eastAsiaTheme="minorEastAsia" w:hAnsi="Times New Roman" w:cs="Times New Roman"/>
+          <w:sz w:val="24"/>
+          <w:szCs w:val="24"/>
+        </w:rPr>
+        <w:t>setName</w:t>
+      </w:r>
+      <w:proofErr w:type="spellEnd"/>
+      <w:r>
+        <w:rPr>
+          <w:rFonts w:ascii="Times New Roman" w:eastAsiaTheme="minorEastAsia" w:hAnsi="Times New Roman" w:cs="Times New Roman"/>
+          <w:sz w:val="24"/>
+          <w:szCs w:val="24"/>
+        </w:rPr>
+        <w:t>(name){</w:t>
+      </w:r>
     </w:p>
     <w:p>
       <w:pPr>
@@ -3888,23 +3660,23 @@
         </w:rPr>
         <w:t xml:space="preserve">            function </w:t>
       </w:r>
-      <w:proofErr w:type="gramStart"/>
-      <w:r>
-        <w:rPr>
-          <w:rFonts w:ascii="Times New Roman" w:eastAsiaTheme="minorEastAsia" w:hAnsi="Times New Roman" w:cs="Times New Roman"/>
-          <w:sz w:val="24"/>
-          <w:szCs w:val="24"/>
-        </w:rPr>
-        <w:t>getName(</w:t>
-      </w:r>
-      <w:proofErr w:type="gramEnd"/>
-      <w:r>
-        <w:rPr>
-          <w:rFonts w:ascii="Times New Roman" w:eastAsiaTheme="minorEastAsia" w:hAnsi="Times New Roman" w:cs="Times New Roman"/>
-          <w:sz w:val="24"/>
-          <w:szCs w:val="24"/>
-        </w:rPr>
-        <w:t>) {</w:t>
+      <w:proofErr w:type="spellStart"/>
+      <w:r>
+        <w:rPr>
+          <w:rFonts w:ascii="Times New Roman" w:eastAsiaTheme="minorEastAsia" w:hAnsi="Times New Roman" w:cs="Times New Roman"/>
+          <w:sz w:val="24"/>
+          <w:szCs w:val="24"/>
+        </w:rPr>
+        <w:t>getName</w:t>
+      </w:r>
+      <w:proofErr w:type="spellEnd"/>
+      <w:r>
+        <w:rPr>
+          <w:rFonts w:ascii="Times New Roman" w:eastAsiaTheme="minorEastAsia" w:hAnsi="Times New Roman" w:cs="Times New Roman"/>
+          <w:sz w:val="24"/>
+          <w:szCs w:val="24"/>
+        </w:rPr>
+        <w:t>() {</w:t>
       </w:r>
     </w:p>
     <w:p>
@@ -3960,41 +3732,59 @@
         </w:rPr>
         <w:t xml:space="preserve">            function </w:t>
       </w:r>
-      <w:proofErr w:type="gramStart"/>
-      <w:r>
-        <w:rPr>
-          <w:rFonts w:ascii="Times New Roman" w:eastAsiaTheme="minorEastAsia" w:hAnsi="Times New Roman" w:cs="Times New Roman"/>
-          <w:sz w:val="24"/>
-          <w:szCs w:val="24"/>
-        </w:rPr>
-        <w:t>getAge(</w:t>
-      </w:r>
-      <w:proofErr w:type="gramEnd"/>
-      <w:r>
-        <w:rPr>
-          <w:rFonts w:ascii="Times New Roman" w:eastAsiaTheme="minorEastAsia" w:hAnsi="Times New Roman" w:cs="Times New Roman"/>
-          <w:sz w:val="24"/>
-          <w:szCs w:val="24"/>
-        </w:rPr>
-        <w:t>) {</w:t>
-      </w:r>
-    </w:p>
-    <w:p>
-      <w:pPr>
-        <w:spacing w:after="0"/>
-        <w:rPr>
-          <w:rFonts w:ascii="Times New Roman" w:eastAsiaTheme="minorEastAsia" w:hAnsi="Times New Roman" w:cs="Times New Roman"/>
-          <w:sz w:val="24"/>
-          <w:szCs w:val="24"/>
-        </w:rPr>
-      </w:pPr>
-      <w:r>
-        <w:rPr>
-          <w:rFonts w:ascii="Times New Roman" w:eastAsiaTheme="minorEastAsia" w:hAnsi="Times New Roman" w:cs="Times New Roman"/>
-          <w:sz w:val="24"/>
-          <w:szCs w:val="24"/>
-        </w:rPr>
-        <w:t xml:space="preserve">                return this.age;</w:t>
+      <w:proofErr w:type="spellStart"/>
+      <w:r>
+        <w:rPr>
+          <w:rFonts w:ascii="Times New Roman" w:eastAsiaTheme="minorEastAsia" w:hAnsi="Times New Roman" w:cs="Times New Roman"/>
+          <w:sz w:val="24"/>
+          <w:szCs w:val="24"/>
+        </w:rPr>
+        <w:t>getAge</w:t>
+      </w:r>
+      <w:proofErr w:type="spellEnd"/>
+      <w:r>
+        <w:rPr>
+          <w:rFonts w:ascii="Times New Roman" w:eastAsiaTheme="minorEastAsia" w:hAnsi="Times New Roman" w:cs="Times New Roman"/>
+          <w:sz w:val="24"/>
+          <w:szCs w:val="24"/>
+        </w:rPr>
+        <w:t>() {</w:t>
+      </w:r>
+    </w:p>
+    <w:p>
+      <w:pPr>
+        <w:spacing w:after="0"/>
+        <w:rPr>
+          <w:rFonts w:ascii="Times New Roman" w:eastAsiaTheme="minorEastAsia" w:hAnsi="Times New Roman" w:cs="Times New Roman"/>
+          <w:sz w:val="24"/>
+          <w:szCs w:val="24"/>
+        </w:rPr>
+      </w:pPr>
+      <w:r>
+        <w:rPr>
+          <w:rFonts w:ascii="Times New Roman" w:eastAsiaTheme="minorEastAsia" w:hAnsi="Times New Roman" w:cs="Times New Roman"/>
+          <w:sz w:val="24"/>
+          <w:szCs w:val="24"/>
+        </w:rPr>
+        <w:t xml:space="preserve">                return </w:t>
+      </w:r>
+      <w:proofErr w:type="spellStart"/>
+      <w:r>
+        <w:rPr>
+          <w:rFonts w:ascii="Times New Roman" w:eastAsiaTheme="minorEastAsia" w:hAnsi="Times New Roman" w:cs="Times New Roman"/>
+          <w:sz w:val="24"/>
+          <w:szCs w:val="24"/>
+        </w:rPr>
+        <w:t>this.age</w:t>
+      </w:r>
+      <w:proofErr w:type="spellEnd"/>
+      <w:r>
+        <w:rPr>
+          <w:rFonts w:ascii="Times New Roman" w:eastAsiaTheme="minorEastAsia" w:hAnsi="Times New Roman" w:cs="Times New Roman"/>
+          <w:sz w:val="24"/>
+          <w:szCs w:val="24"/>
+        </w:rPr>
+        <w:t>;</w:t>
       </w:r>
     </w:p>
     <w:p>
@@ -4032,23 +3822,23 @@
         </w:rPr>
         <w:t xml:space="preserve">            function </w:t>
       </w:r>
-      <w:proofErr w:type="gramStart"/>
-      <w:r>
-        <w:rPr>
-          <w:rFonts w:ascii="Times New Roman" w:eastAsiaTheme="minorEastAsia" w:hAnsi="Times New Roman" w:cs="Times New Roman"/>
-          <w:sz w:val="24"/>
-          <w:szCs w:val="24"/>
-        </w:rPr>
-        <w:t>getSalary(</w:t>
-      </w:r>
-      <w:proofErr w:type="gramEnd"/>
-      <w:r>
-        <w:rPr>
-          <w:rFonts w:ascii="Times New Roman" w:eastAsiaTheme="minorEastAsia" w:hAnsi="Times New Roman" w:cs="Times New Roman"/>
-          <w:sz w:val="24"/>
-          <w:szCs w:val="24"/>
-        </w:rPr>
-        <w:t>) {</w:t>
+      <w:proofErr w:type="spellStart"/>
+      <w:r>
+        <w:rPr>
+          <w:rFonts w:ascii="Times New Roman" w:eastAsiaTheme="minorEastAsia" w:hAnsi="Times New Roman" w:cs="Times New Roman"/>
+          <w:sz w:val="24"/>
+          <w:szCs w:val="24"/>
+        </w:rPr>
+        <w:t>getSalary</w:t>
+      </w:r>
+      <w:proofErr w:type="spellEnd"/>
+      <w:r>
+        <w:rPr>
+          <w:rFonts w:ascii="Times New Roman" w:eastAsiaTheme="minorEastAsia" w:hAnsi="Times New Roman" w:cs="Times New Roman"/>
+          <w:sz w:val="24"/>
+          <w:szCs w:val="24"/>
+        </w:rPr>
+        <w:t>() {</w:t>
       </w:r>
     </w:p>
     <w:p>
@@ -4068,7 +3858,7 @@
         </w:rPr>
         <w:t xml:space="preserve">                return </w:t>
       </w:r>
-      <w:proofErr w:type="gramStart"/>
+      <w:proofErr w:type="spellStart"/>
       <w:r>
         <w:rPr>
           <w:rFonts w:ascii="Times New Roman" w:eastAsiaTheme="minorEastAsia" w:hAnsi="Times New Roman" w:cs="Times New Roman"/>
@@ -4077,7 +3867,7 @@
         </w:rPr>
         <w:t>this.salary</w:t>
       </w:r>
-      <w:proofErr w:type="gramEnd"/>
+      <w:proofErr w:type="spellEnd"/>
       <w:r>
         <w:rPr>
           <w:rFonts w:ascii="Times New Roman" w:eastAsiaTheme="minorEastAsia" w:hAnsi="Times New Roman" w:cs="Times New Roman"/>
@@ -4140,28 +3930,46 @@
           <w:sz w:val="24"/>
           <w:szCs w:val="24"/>
         </w:rPr>
+        <w:t xml:space="preserve">            function </w:t>
+      </w:r>
+      <w:proofErr w:type="spellStart"/>
+      <w:r>
+        <w:rPr>
+          <w:rFonts w:ascii="Times New Roman" w:eastAsiaTheme="minorEastAsia" w:hAnsi="Times New Roman" w:cs="Times New Roman"/>
+          <w:sz w:val="24"/>
+          <w:szCs w:val="24"/>
+        </w:rPr>
+        <w:t>IncreaseSalary</w:t>
+      </w:r>
+      <w:proofErr w:type="spellEnd"/>
+      <w:r>
+        <w:rPr>
+          <w:rFonts w:ascii="Times New Roman" w:eastAsiaTheme="minorEastAsia" w:hAnsi="Times New Roman" w:cs="Times New Roman"/>
+          <w:sz w:val="24"/>
+          <w:szCs w:val="24"/>
+        </w:rPr>
+        <w:t>(percentage) {</w:t>
+      </w:r>
+    </w:p>
+    <w:p>
+      <w:pPr>
+        <w:spacing w:after="0"/>
+        <w:rPr>
+          <w:rFonts w:ascii="Times New Roman" w:eastAsiaTheme="minorEastAsia" w:hAnsi="Times New Roman" w:cs="Times New Roman"/>
+          <w:sz w:val="24"/>
+          <w:szCs w:val="24"/>
+        </w:rPr>
+      </w:pPr>
+      <w:r>
+        <w:rPr>
+          <w:rFonts w:ascii="Times New Roman" w:eastAsiaTheme="minorEastAsia" w:hAnsi="Times New Roman" w:cs="Times New Roman"/>
+          <w:sz w:val="24"/>
+          <w:szCs w:val="24"/>
+        </w:rPr>
         <w:lastRenderedPageBreak/>
-        <w:t xml:space="preserve">            function IncreaseSalary(percentage) {</w:t>
-      </w:r>
-    </w:p>
-    <w:p>
-      <w:pPr>
-        <w:spacing w:after="0"/>
-        <w:rPr>
-          <w:rFonts w:ascii="Times New Roman" w:eastAsiaTheme="minorEastAsia" w:hAnsi="Times New Roman" w:cs="Times New Roman"/>
-          <w:sz w:val="24"/>
-          <w:szCs w:val="24"/>
-        </w:rPr>
-      </w:pPr>
-      <w:r>
-        <w:rPr>
-          <w:rFonts w:ascii="Times New Roman" w:eastAsiaTheme="minorEastAsia" w:hAnsi="Times New Roman" w:cs="Times New Roman"/>
-          <w:sz w:val="24"/>
-          <w:szCs w:val="24"/>
-        </w:rPr>
         <w:t xml:space="preserve">                </w:t>
       </w:r>
-      <w:proofErr w:type="gramStart"/>
+      <w:proofErr w:type="spellStart"/>
       <w:r>
         <w:rPr>
           <w:rFonts w:ascii="Times New Roman" w:eastAsiaTheme="minorEastAsia" w:hAnsi="Times New Roman" w:cs="Times New Roman"/>
@@ -4170,14 +3978,50 @@
         </w:rPr>
         <w:t>this.setSalary</w:t>
       </w:r>
-      <w:proofErr w:type="gramEnd"/>
-      <w:r>
-        <w:rPr>
-          <w:rFonts w:ascii="Times New Roman" w:eastAsiaTheme="minorEastAsia" w:hAnsi="Times New Roman" w:cs="Times New Roman"/>
-          <w:sz w:val="24"/>
-          <w:szCs w:val="24"/>
-        </w:rPr>
-        <w:t>(this.getSalary + (this.getSalary * percentage) / 100);</w:t>
+      <w:proofErr w:type="spellEnd"/>
+      <w:r>
+        <w:rPr>
+          <w:rFonts w:ascii="Times New Roman" w:eastAsiaTheme="minorEastAsia" w:hAnsi="Times New Roman" w:cs="Times New Roman"/>
+          <w:sz w:val="24"/>
+          <w:szCs w:val="24"/>
+        </w:rPr>
+        <w:t>(</w:t>
+      </w:r>
+      <w:proofErr w:type="spellStart"/>
+      <w:r>
+        <w:rPr>
+          <w:rFonts w:ascii="Times New Roman" w:eastAsiaTheme="minorEastAsia" w:hAnsi="Times New Roman" w:cs="Times New Roman"/>
+          <w:sz w:val="24"/>
+          <w:szCs w:val="24"/>
+        </w:rPr>
+        <w:t>this.getSalary</w:t>
+      </w:r>
+      <w:proofErr w:type="spellEnd"/>
+      <w:r>
+        <w:rPr>
+          <w:rFonts w:ascii="Times New Roman" w:eastAsiaTheme="minorEastAsia" w:hAnsi="Times New Roman" w:cs="Times New Roman"/>
+          <w:sz w:val="24"/>
+          <w:szCs w:val="24"/>
+        </w:rPr>
+        <w:t xml:space="preserve"> + (</w:t>
+      </w:r>
+      <w:proofErr w:type="spellStart"/>
+      <w:r>
+        <w:rPr>
+          <w:rFonts w:ascii="Times New Roman" w:eastAsiaTheme="minorEastAsia" w:hAnsi="Times New Roman" w:cs="Times New Roman"/>
+          <w:sz w:val="24"/>
+          <w:szCs w:val="24"/>
+        </w:rPr>
+        <w:t>this.getSalary</w:t>
+      </w:r>
+      <w:proofErr w:type="spellEnd"/>
+      <w:r>
+        <w:rPr>
+          <w:rFonts w:ascii="Times New Roman" w:eastAsiaTheme="minorEastAsia" w:hAnsi="Times New Roman" w:cs="Times New Roman"/>
+          <w:sz w:val="24"/>
+          <w:szCs w:val="24"/>
+        </w:rPr>
+        <w:t xml:space="preserve"> * percentage) / 100);</w:t>
       </w:r>
     </w:p>
     <w:p>
@@ -4215,23 +4059,23 @@
         </w:rPr>
         <w:t xml:space="preserve">            function </w:t>
       </w:r>
-      <w:proofErr w:type="gramStart"/>
-      <w:r>
-        <w:rPr>
-          <w:rFonts w:ascii="Times New Roman" w:eastAsiaTheme="minorEastAsia" w:hAnsi="Times New Roman" w:cs="Times New Roman"/>
-          <w:sz w:val="24"/>
-          <w:szCs w:val="24"/>
-        </w:rPr>
-        <w:t>incrementAge(</w:t>
-      </w:r>
-      <w:proofErr w:type="gramEnd"/>
-      <w:r>
-        <w:rPr>
-          <w:rFonts w:ascii="Times New Roman" w:eastAsiaTheme="minorEastAsia" w:hAnsi="Times New Roman" w:cs="Times New Roman"/>
-          <w:sz w:val="24"/>
-          <w:szCs w:val="24"/>
-        </w:rPr>
-        <w:t>) {</w:t>
+      <w:proofErr w:type="spellStart"/>
+      <w:r>
+        <w:rPr>
+          <w:rFonts w:ascii="Times New Roman" w:eastAsiaTheme="minorEastAsia" w:hAnsi="Times New Roman" w:cs="Times New Roman"/>
+          <w:sz w:val="24"/>
+          <w:szCs w:val="24"/>
+        </w:rPr>
+        <w:t>incrementAge</w:t>
+      </w:r>
+      <w:proofErr w:type="spellEnd"/>
+      <w:r>
+        <w:rPr>
+          <w:rFonts w:ascii="Times New Roman" w:eastAsiaTheme="minorEastAsia" w:hAnsi="Times New Roman" w:cs="Times New Roman"/>
+          <w:sz w:val="24"/>
+          <w:szCs w:val="24"/>
+        </w:rPr>
+        <w:t>() {</w:t>
       </w:r>
     </w:p>
     <w:p>
@@ -4251,7 +4095,7 @@
         </w:rPr>
         <w:t xml:space="preserve">                </w:t>
       </w:r>
-      <w:proofErr w:type="gramStart"/>
+      <w:proofErr w:type="spellStart"/>
       <w:r>
         <w:rPr>
           <w:rFonts w:ascii="Times New Roman" w:eastAsiaTheme="minorEastAsia" w:hAnsi="Times New Roman" w:cs="Times New Roman"/>
@@ -4260,14 +4104,32 @@
         </w:rPr>
         <w:t>this.setage</w:t>
       </w:r>
-      <w:proofErr w:type="gramEnd"/>
-      <w:r>
-        <w:rPr>
-          <w:rFonts w:ascii="Times New Roman" w:eastAsiaTheme="minorEastAsia" w:hAnsi="Times New Roman" w:cs="Times New Roman"/>
-          <w:sz w:val="24"/>
-          <w:szCs w:val="24"/>
-        </w:rPr>
-        <w:t>(this.getAge + 1);</w:t>
+      <w:proofErr w:type="spellEnd"/>
+      <w:r>
+        <w:rPr>
+          <w:rFonts w:ascii="Times New Roman" w:eastAsiaTheme="minorEastAsia" w:hAnsi="Times New Roman" w:cs="Times New Roman"/>
+          <w:sz w:val="24"/>
+          <w:szCs w:val="24"/>
+        </w:rPr>
+        <w:t>(</w:t>
+      </w:r>
+      <w:proofErr w:type="spellStart"/>
+      <w:r>
+        <w:rPr>
+          <w:rFonts w:ascii="Times New Roman" w:eastAsiaTheme="minorEastAsia" w:hAnsi="Times New Roman" w:cs="Times New Roman"/>
+          <w:sz w:val="24"/>
+          <w:szCs w:val="24"/>
+        </w:rPr>
+        <w:t>this.getAge</w:t>
+      </w:r>
+      <w:proofErr w:type="spellEnd"/>
+      <w:r>
+        <w:rPr>
+          <w:rFonts w:ascii="Times New Roman" w:eastAsiaTheme="minorEastAsia" w:hAnsi="Times New Roman" w:cs="Times New Roman"/>
+          <w:sz w:val="24"/>
+          <w:szCs w:val="24"/>
+        </w:rPr>
+        <w:t xml:space="preserve"> + 1);</w:t>
       </w:r>
     </w:p>
     <w:p>
@@ -4339,134 +4201,414 @@
           <w:sz w:val="24"/>
           <w:szCs w:val="24"/>
         </w:rPr>
-        <w:t xml:space="preserve">                setAge: setage,</w:t>
-      </w:r>
-    </w:p>
-    <w:p>
-      <w:pPr>
-        <w:spacing w:after="0"/>
-        <w:rPr>
-          <w:rFonts w:ascii="Times New Roman" w:eastAsiaTheme="minorEastAsia" w:hAnsi="Times New Roman" w:cs="Times New Roman"/>
-          <w:sz w:val="24"/>
-          <w:szCs w:val="24"/>
-        </w:rPr>
-      </w:pPr>
-      <w:r>
-        <w:rPr>
-          <w:rFonts w:ascii="Times New Roman" w:eastAsiaTheme="minorEastAsia" w:hAnsi="Times New Roman" w:cs="Times New Roman"/>
-          <w:sz w:val="24"/>
-          <w:szCs w:val="24"/>
-        </w:rPr>
-        <w:t xml:space="preserve">                setSalary: setSalary,</w:t>
-      </w:r>
-    </w:p>
-    <w:p>
-      <w:pPr>
-        <w:spacing w:after="0"/>
-        <w:rPr>
-          <w:rFonts w:ascii="Times New Roman" w:eastAsiaTheme="minorEastAsia" w:hAnsi="Times New Roman" w:cs="Times New Roman"/>
-          <w:sz w:val="24"/>
-          <w:szCs w:val="24"/>
-        </w:rPr>
-      </w:pPr>
-      <w:r>
-        <w:rPr>
-          <w:rFonts w:ascii="Times New Roman" w:eastAsiaTheme="minorEastAsia" w:hAnsi="Times New Roman" w:cs="Times New Roman"/>
-          <w:sz w:val="24"/>
-          <w:szCs w:val="24"/>
-        </w:rPr>
-        <w:t xml:space="preserve">                setName: setName,</w:t>
-      </w:r>
-    </w:p>
-    <w:p>
-      <w:pPr>
-        <w:spacing w:after="0"/>
-        <w:rPr>
-          <w:rFonts w:ascii="Times New Roman" w:eastAsiaTheme="minorEastAsia" w:hAnsi="Times New Roman" w:cs="Times New Roman"/>
-          <w:sz w:val="24"/>
-          <w:szCs w:val="24"/>
-        </w:rPr>
-      </w:pPr>
-      <w:r>
-        <w:rPr>
-          <w:rFonts w:ascii="Times New Roman" w:eastAsiaTheme="minorEastAsia" w:hAnsi="Times New Roman" w:cs="Times New Roman"/>
-          <w:sz w:val="24"/>
-          <w:szCs w:val="24"/>
-        </w:rPr>
-        <w:t xml:space="preserve">                getName: getName,</w:t>
-      </w:r>
-    </w:p>
-    <w:p>
-      <w:pPr>
-        <w:spacing w:after="0"/>
-        <w:rPr>
-          <w:rFonts w:ascii="Times New Roman" w:eastAsiaTheme="minorEastAsia" w:hAnsi="Times New Roman" w:cs="Times New Roman"/>
-          <w:sz w:val="24"/>
-          <w:szCs w:val="24"/>
-        </w:rPr>
-      </w:pPr>
-      <w:r>
-        <w:rPr>
-          <w:rFonts w:ascii="Times New Roman" w:eastAsiaTheme="minorEastAsia" w:hAnsi="Times New Roman" w:cs="Times New Roman"/>
-          <w:sz w:val="24"/>
-          <w:szCs w:val="24"/>
-        </w:rPr>
-        <w:t xml:space="preserve">                getAge: getAge,</w:t>
-      </w:r>
-    </w:p>
-    <w:p>
-      <w:pPr>
-        <w:spacing w:after="0"/>
-        <w:rPr>
-          <w:rFonts w:ascii="Times New Roman" w:eastAsiaTheme="minorEastAsia" w:hAnsi="Times New Roman" w:cs="Times New Roman"/>
-          <w:sz w:val="24"/>
-          <w:szCs w:val="24"/>
-        </w:rPr>
-      </w:pPr>
-      <w:r>
-        <w:rPr>
-          <w:rFonts w:ascii="Times New Roman" w:eastAsiaTheme="minorEastAsia" w:hAnsi="Times New Roman" w:cs="Times New Roman"/>
-          <w:sz w:val="24"/>
-          <w:szCs w:val="24"/>
-        </w:rPr>
-        <w:t xml:space="preserve">                getSalary: getSalary,</w:t>
-      </w:r>
-    </w:p>
-    <w:p>
-      <w:pPr>
-        <w:spacing w:after="0"/>
-        <w:rPr>
-          <w:rFonts w:ascii="Times New Roman" w:eastAsiaTheme="minorEastAsia" w:hAnsi="Times New Roman" w:cs="Times New Roman"/>
-          <w:sz w:val="24"/>
-          <w:szCs w:val="24"/>
-        </w:rPr>
-      </w:pPr>
-      <w:r>
-        <w:rPr>
-          <w:rFonts w:ascii="Times New Roman" w:eastAsiaTheme="minorEastAsia" w:hAnsi="Times New Roman" w:cs="Times New Roman"/>
-          <w:sz w:val="24"/>
-          <w:szCs w:val="24"/>
-        </w:rPr>
-        <w:t xml:space="preserve">                IncreaseSalary: IncreaseSalary,</w:t>
-      </w:r>
-    </w:p>
-    <w:p>
-      <w:pPr>
-        <w:spacing w:after="0"/>
-        <w:rPr>
-          <w:rFonts w:ascii="Times New Roman" w:eastAsiaTheme="minorEastAsia" w:hAnsi="Times New Roman" w:cs="Times New Roman"/>
-          <w:sz w:val="24"/>
-          <w:szCs w:val="24"/>
-        </w:rPr>
-      </w:pPr>
-      <w:r>
-        <w:rPr>
-          <w:rFonts w:ascii="Times New Roman" w:eastAsiaTheme="minorEastAsia" w:hAnsi="Times New Roman" w:cs="Times New Roman"/>
-          <w:sz w:val="24"/>
-          <w:szCs w:val="24"/>
-        </w:rPr>
-        <w:t xml:space="preserve">                incrementAge: incrementAge</w:t>
-      </w:r>
+        <w:t xml:space="preserve">                </w:t>
+      </w:r>
+      <w:proofErr w:type="spellStart"/>
+      <w:r>
+        <w:rPr>
+          <w:rFonts w:ascii="Times New Roman" w:eastAsiaTheme="minorEastAsia" w:hAnsi="Times New Roman" w:cs="Times New Roman"/>
+          <w:sz w:val="24"/>
+          <w:szCs w:val="24"/>
+        </w:rPr>
+        <w:t>setAge</w:t>
+      </w:r>
+      <w:proofErr w:type="spellEnd"/>
+      <w:r>
+        <w:rPr>
+          <w:rFonts w:ascii="Times New Roman" w:eastAsiaTheme="minorEastAsia" w:hAnsi="Times New Roman" w:cs="Times New Roman"/>
+          <w:sz w:val="24"/>
+          <w:szCs w:val="24"/>
+        </w:rPr>
+        <w:t xml:space="preserve">: </w:t>
+      </w:r>
+      <w:proofErr w:type="spellStart"/>
+      <w:r>
+        <w:rPr>
+          <w:rFonts w:ascii="Times New Roman" w:eastAsiaTheme="minorEastAsia" w:hAnsi="Times New Roman" w:cs="Times New Roman"/>
+          <w:sz w:val="24"/>
+          <w:szCs w:val="24"/>
+        </w:rPr>
+        <w:t>setage</w:t>
+      </w:r>
+      <w:proofErr w:type="spellEnd"/>
+      <w:r>
+        <w:rPr>
+          <w:rFonts w:ascii="Times New Roman" w:eastAsiaTheme="minorEastAsia" w:hAnsi="Times New Roman" w:cs="Times New Roman"/>
+          <w:sz w:val="24"/>
+          <w:szCs w:val="24"/>
+        </w:rPr>
+        <w:t>,</w:t>
+      </w:r>
+    </w:p>
+    <w:p>
+      <w:pPr>
+        <w:spacing w:after="0"/>
+        <w:rPr>
+          <w:rFonts w:ascii="Times New Roman" w:eastAsiaTheme="minorEastAsia" w:hAnsi="Times New Roman" w:cs="Times New Roman"/>
+          <w:sz w:val="24"/>
+          <w:szCs w:val="24"/>
+        </w:rPr>
+      </w:pPr>
+      <w:r>
+        <w:rPr>
+          <w:rFonts w:ascii="Times New Roman" w:eastAsiaTheme="minorEastAsia" w:hAnsi="Times New Roman" w:cs="Times New Roman"/>
+          <w:sz w:val="24"/>
+          <w:szCs w:val="24"/>
+        </w:rPr>
+        <w:t xml:space="preserve">                </w:t>
+      </w:r>
+      <w:proofErr w:type="spellStart"/>
+      <w:r>
+        <w:rPr>
+          <w:rFonts w:ascii="Times New Roman" w:eastAsiaTheme="minorEastAsia" w:hAnsi="Times New Roman" w:cs="Times New Roman"/>
+          <w:sz w:val="24"/>
+          <w:szCs w:val="24"/>
+        </w:rPr>
+        <w:t>setSalary</w:t>
+      </w:r>
+      <w:proofErr w:type="spellEnd"/>
+      <w:r>
+        <w:rPr>
+          <w:rFonts w:ascii="Times New Roman" w:eastAsiaTheme="minorEastAsia" w:hAnsi="Times New Roman" w:cs="Times New Roman"/>
+          <w:sz w:val="24"/>
+          <w:szCs w:val="24"/>
+        </w:rPr>
+        <w:t xml:space="preserve">: </w:t>
+      </w:r>
+      <w:proofErr w:type="spellStart"/>
+      <w:r>
+        <w:rPr>
+          <w:rFonts w:ascii="Times New Roman" w:eastAsiaTheme="minorEastAsia" w:hAnsi="Times New Roman" w:cs="Times New Roman"/>
+          <w:sz w:val="24"/>
+          <w:szCs w:val="24"/>
+        </w:rPr>
+        <w:t>setSalary</w:t>
+      </w:r>
+      <w:proofErr w:type="spellEnd"/>
+      <w:r>
+        <w:rPr>
+          <w:rFonts w:ascii="Times New Roman" w:eastAsiaTheme="minorEastAsia" w:hAnsi="Times New Roman" w:cs="Times New Roman"/>
+          <w:sz w:val="24"/>
+          <w:szCs w:val="24"/>
+        </w:rPr>
+        <w:t>,</w:t>
+      </w:r>
+    </w:p>
+    <w:p>
+      <w:pPr>
+        <w:spacing w:after="0"/>
+        <w:rPr>
+          <w:rFonts w:ascii="Times New Roman" w:eastAsiaTheme="minorEastAsia" w:hAnsi="Times New Roman" w:cs="Times New Roman"/>
+          <w:sz w:val="24"/>
+          <w:szCs w:val="24"/>
+        </w:rPr>
+      </w:pPr>
+      <w:r>
+        <w:rPr>
+          <w:rFonts w:ascii="Times New Roman" w:eastAsiaTheme="minorEastAsia" w:hAnsi="Times New Roman" w:cs="Times New Roman"/>
+          <w:sz w:val="24"/>
+          <w:szCs w:val="24"/>
+        </w:rPr>
+        <w:t xml:space="preserve">                </w:t>
+      </w:r>
+      <w:proofErr w:type="spellStart"/>
+      <w:r>
+        <w:rPr>
+          <w:rFonts w:ascii="Times New Roman" w:eastAsiaTheme="minorEastAsia" w:hAnsi="Times New Roman" w:cs="Times New Roman"/>
+          <w:sz w:val="24"/>
+          <w:szCs w:val="24"/>
+        </w:rPr>
+        <w:t>setName</w:t>
+      </w:r>
+      <w:proofErr w:type="spellEnd"/>
+      <w:r>
+        <w:rPr>
+          <w:rFonts w:ascii="Times New Roman" w:eastAsiaTheme="minorEastAsia" w:hAnsi="Times New Roman" w:cs="Times New Roman"/>
+          <w:sz w:val="24"/>
+          <w:szCs w:val="24"/>
+        </w:rPr>
+        <w:t xml:space="preserve">: </w:t>
+      </w:r>
+      <w:proofErr w:type="spellStart"/>
+      <w:r>
+        <w:rPr>
+          <w:rFonts w:ascii="Times New Roman" w:eastAsiaTheme="minorEastAsia" w:hAnsi="Times New Roman" w:cs="Times New Roman"/>
+          <w:sz w:val="24"/>
+          <w:szCs w:val="24"/>
+        </w:rPr>
+        <w:t>setName</w:t>
+      </w:r>
+      <w:proofErr w:type="spellEnd"/>
+      <w:r>
+        <w:rPr>
+          <w:rFonts w:ascii="Times New Roman" w:eastAsiaTheme="minorEastAsia" w:hAnsi="Times New Roman" w:cs="Times New Roman"/>
+          <w:sz w:val="24"/>
+          <w:szCs w:val="24"/>
+        </w:rPr>
+        <w:t>,</w:t>
+      </w:r>
+    </w:p>
+    <w:p>
+      <w:pPr>
+        <w:spacing w:after="0"/>
+        <w:rPr>
+          <w:rFonts w:ascii="Times New Roman" w:eastAsiaTheme="minorEastAsia" w:hAnsi="Times New Roman" w:cs="Times New Roman"/>
+          <w:sz w:val="24"/>
+          <w:szCs w:val="24"/>
+        </w:rPr>
+      </w:pPr>
+      <w:r>
+        <w:rPr>
+          <w:rFonts w:ascii="Times New Roman" w:eastAsiaTheme="minorEastAsia" w:hAnsi="Times New Roman" w:cs="Times New Roman"/>
+          <w:sz w:val="24"/>
+          <w:szCs w:val="24"/>
+        </w:rPr>
+        <w:t xml:space="preserve">                </w:t>
+      </w:r>
+      <w:proofErr w:type="spellStart"/>
+      <w:r>
+        <w:rPr>
+          <w:rFonts w:ascii="Times New Roman" w:eastAsiaTheme="minorEastAsia" w:hAnsi="Times New Roman" w:cs="Times New Roman"/>
+          <w:sz w:val="24"/>
+          <w:szCs w:val="24"/>
+        </w:rPr>
+        <w:t>getName</w:t>
+      </w:r>
+      <w:proofErr w:type="spellEnd"/>
+      <w:r>
+        <w:rPr>
+          <w:rFonts w:ascii="Times New Roman" w:eastAsiaTheme="minorEastAsia" w:hAnsi="Times New Roman" w:cs="Times New Roman"/>
+          <w:sz w:val="24"/>
+          <w:szCs w:val="24"/>
+        </w:rPr>
+        <w:t xml:space="preserve">: </w:t>
+      </w:r>
+      <w:proofErr w:type="spellStart"/>
+      <w:r>
+        <w:rPr>
+          <w:rFonts w:ascii="Times New Roman" w:eastAsiaTheme="minorEastAsia" w:hAnsi="Times New Roman" w:cs="Times New Roman"/>
+          <w:sz w:val="24"/>
+          <w:szCs w:val="24"/>
+        </w:rPr>
+        <w:t>getName</w:t>
+      </w:r>
+      <w:proofErr w:type="spellEnd"/>
+      <w:r>
+        <w:rPr>
+          <w:rFonts w:ascii="Times New Roman" w:eastAsiaTheme="minorEastAsia" w:hAnsi="Times New Roman" w:cs="Times New Roman"/>
+          <w:sz w:val="24"/>
+          <w:szCs w:val="24"/>
+        </w:rPr>
+        <w:t>,</w:t>
+      </w:r>
+    </w:p>
+    <w:p>
+      <w:pPr>
+        <w:spacing w:after="0"/>
+        <w:rPr>
+          <w:rFonts w:ascii="Times New Roman" w:eastAsiaTheme="minorEastAsia" w:hAnsi="Times New Roman" w:cs="Times New Roman"/>
+          <w:sz w:val="24"/>
+          <w:szCs w:val="24"/>
+        </w:rPr>
+      </w:pPr>
+      <w:r>
+        <w:rPr>
+          <w:rFonts w:ascii="Times New Roman" w:eastAsiaTheme="minorEastAsia" w:hAnsi="Times New Roman" w:cs="Times New Roman"/>
+          <w:sz w:val="24"/>
+          <w:szCs w:val="24"/>
+        </w:rPr>
+        <w:t xml:space="preserve">                </w:t>
+      </w:r>
+      <w:proofErr w:type="spellStart"/>
+      <w:r>
+        <w:rPr>
+          <w:rFonts w:ascii="Times New Roman" w:eastAsiaTheme="minorEastAsia" w:hAnsi="Times New Roman" w:cs="Times New Roman"/>
+          <w:sz w:val="24"/>
+          <w:szCs w:val="24"/>
+        </w:rPr>
+        <w:t>getAge</w:t>
+      </w:r>
+      <w:proofErr w:type="spellEnd"/>
+      <w:r>
+        <w:rPr>
+          <w:rFonts w:ascii="Times New Roman" w:eastAsiaTheme="minorEastAsia" w:hAnsi="Times New Roman" w:cs="Times New Roman"/>
+          <w:sz w:val="24"/>
+          <w:szCs w:val="24"/>
+        </w:rPr>
+        <w:t xml:space="preserve">: </w:t>
+      </w:r>
+      <w:proofErr w:type="spellStart"/>
+      <w:r>
+        <w:rPr>
+          <w:rFonts w:ascii="Times New Roman" w:eastAsiaTheme="minorEastAsia" w:hAnsi="Times New Roman" w:cs="Times New Roman"/>
+          <w:sz w:val="24"/>
+          <w:szCs w:val="24"/>
+        </w:rPr>
+        <w:t>getAge</w:t>
+      </w:r>
+      <w:proofErr w:type="spellEnd"/>
+      <w:r>
+        <w:rPr>
+          <w:rFonts w:ascii="Times New Roman" w:eastAsiaTheme="minorEastAsia" w:hAnsi="Times New Roman" w:cs="Times New Roman"/>
+          <w:sz w:val="24"/>
+          <w:szCs w:val="24"/>
+        </w:rPr>
+        <w:t>,</w:t>
+      </w:r>
+    </w:p>
+    <w:p>
+      <w:pPr>
+        <w:spacing w:after="0"/>
+        <w:rPr>
+          <w:rFonts w:ascii="Times New Roman" w:eastAsiaTheme="minorEastAsia" w:hAnsi="Times New Roman" w:cs="Times New Roman"/>
+          <w:sz w:val="24"/>
+          <w:szCs w:val="24"/>
+        </w:rPr>
+      </w:pPr>
+      <w:r>
+        <w:rPr>
+          <w:rFonts w:ascii="Times New Roman" w:eastAsiaTheme="minorEastAsia" w:hAnsi="Times New Roman" w:cs="Times New Roman"/>
+          <w:sz w:val="24"/>
+          <w:szCs w:val="24"/>
+        </w:rPr>
+        <w:t xml:space="preserve">                </w:t>
+      </w:r>
+      <w:proofErr w:type="spellStart"/>
+      <w:r>
+        <w:rPr>
+          <w:rFonts w:ascii="Times New Roman" w:eastAsiaTheme="minorEastAsia" w:hAnsi="Times New Roman" w:cs="Times New Roman"/>
+          <w:sz w:val="24"/>
+          <w:szCs w:val="24"/>
+        </w:rPr>
+        <w:t>getSalary</w:t>
+      </w:r>
+      <w:proofErr w:type="spellEnd"/>
+      <w:r>
+        <w:rPr>
+          <w:rFonts w:ascii="Times New Roman" w:eastAsiaTheme="minorEastAsia" w:hAnsi="Times New Roman" w:cs="Times New Roman"/>
+          <w:sz w:val="24"/>
+          <w:szCs w:val="24"/>
+        </w:rPr>
+        <w:t xml:space="preserve">: </w:t>
+      </w:r>
+      <w:proofErr w:type="spellStart"/>
+      <w:r>
+        <w:rPr>
+          <w:rFonts w:ascii="Times New Roman" w:eastAsiaTheme="minorEastAsia" w:hAnsi="Times New Roman" w:cs="Times New Roman"/>
+          <w:sz w:val="24"/>
+          <w:szCs w:val="24"/>
+        </w:rPr>
+        <w:t>getSalary</w:t>
+      </w:r>
+      <w:proofErr w:type="spellEnd"/>
+      <w:r>
+        <w:rPr>
+          <w:rFonts w:ascii="Times New Roman" w:eastAsiaTheme="minorEastAsia" w:hAnsi="Times New Roman" w:cs="Times New Roman"/>
+          <w:sz w:val="24"/>
+          <w:szCs w:val="24"/>
+        </w:rPr>
+        <w:t>,</w:t>
+      </w:r>
+    </w:p>
+    <w:p>
+      <w:pPr>
+        <w:spacing w:after="0"/>
+        <w:rPr>
+          <w:rFonts w:ascii="Times New Roman" w:eastAsiaTheme="minorEastAsia" w:hAnsi="Times New Roman" w:cs="Times New Roman"/>
+          <w:sz w:val="24"/>
+          <w:szCs w:val="24"/>
+        </w:rPr>
+      </w:pPr>
+      <w:r>
+        <w:rPr>
+          <w:rFonts w:ascii="Times New Roman" w:eastAsiaTheme="minorEastAsia" w:hAnsi="Times New Roman" w:cs="Times New Roman"/>
+          <w:sz w:val="24"/>
+          <w:szCs w:val="24"/>
+        </w:rPr>
+        <w:t xml:space="preserve">                </w:t>
+      </w:r>
+      <w:proofErr w:type="spellStart"/>
+      <w:r>
+        <w:rPr>
+          <w:rFonts w:ascii="Times New Roman" w:eastAsiaTheme="minorEastAsia" w:hAnsi="Times New Roman" w:cs="Times New Roman"/>
+          <w:sz w:val="24"/>
+          <w:szCs w:val="24"/>
+        </w:rPr>
+        <w:t>IncreaseSalary</w:t>
+      </w:r>
+      <w:proofErr w:type="spellEnd"/>
+      <w:r>
+        <w:rPr>
+          <w:rFonts w:ascii="Times New Roman" w:eastAsiaTheme="minorEastAsia" w:hAnsi="Times New Roman" w:cs="Times New Roman"/>
+          <w:sz w:val="24"/>
+          <w:szCs w:val="24"/>
+        </w:rPr>
+        <w:t xml:space="preserve">: </w:t>
+      </w:r>
+      <w:proofErr w:type="spellStart"/>
+      <w:r>
+        <w:rPr>
+          <w:rFonts w:ascii="Times New Roman" w:eastAsiaTheme="minorEastAsia" w:hAnsi="Times New Roman" w:cs="Times New Roman"/>
+          <w:sz w:val="24"/>
+          <w:szCs w:val="24"/>
+        </w:rPr>
+        <w:t>IncreaseSalary</w:t>
+      </w:r>
+      <w:proofErr w:type="spellEnd"/>
+      <w:r>
+        <w:rPr>
+          <w:rFonts w:ascii="Times New Roman" w:eastAsiaTheme="minorEastAsia" w:hAnsi="Times New Roman" w:cs="Times New Roman"/>
+          <w:sz w:val="24"/>
+          <w:szCs w:val="24"/>
+        </w:rPr>
+        <w:t>,</w:t>
+      </w:r>
+    </w:p>
+    <w:p>
+      <w:pPr>
+        <w:spacing w:after="0"/>
+        <w:rPr>
+          <w:rFonts w:ascii="Times New Roman" w:eastAsiaTheme="minorEastAsia" w:hAnsi="Times New Roman" w:cs="Times New Roman"/>
+          <w:sz w:val="24"/>
+          <w:szCs w:val="24"/>
+        </w:rPr>
+      </w:pPr>
+      <w:r>
+        <w:rPr>
+          <w:rFonts w:ascii="Times New Roman" w:eastAsiaTheme="minorEastAsia" w:hAnsi="Times New Roman" w:cs="Times New Roman"/>
+          <w:sz w:val="24"/>
+          <w:szCs w:val="24"/>
+        </w:rPr>
+        <w:t xml:space="preserve">                </w:t>
+      </w:r>
+      <w:proofErr w:type="spellStart"/>
+      <w:r>
+        <w:rPr>
+          <w:rFonts w:ascii="Times New Roman" w:eastAsiaTheme="minorEastAsia" w:hAnsi="Times New Roman" w:cs="Times New Roman"/>
+          <w:sz w:val="24"/>
+          <w:szCs w:val="24"/>
+        </w:rPr>
+        <w:t>incrementAge</w:t>
+      </w:r>
+      <w:proofErr w:type="spellEnd"/>
+      <w:r>
+        <w:rPr>
+          <w:rFonts w:ascii="Times New Roman" w:eastAsiaTheme="minorEastAsia" w:hAnsi="Times New Roman" w:cs="Times New Roman"/>
+          <w:sz w:val="24"/>
+          <w:szCs w:val="24"/>
+        </w:rPr>
+        <w:t xml:space="preserve">: </w:t>
+      </w:r>
+      <w:proofErr w:type="spellStart"/>
+      <w:r>
+        <w:rPr>
+          <w:rFonts w:ascii="Times New Roman" w:eastAsiaTheme="minorEastAsia" w:hAnsi="Times New Roman" w:cs="Times New Roman"/>
+          <w:sz w:val="24"/>
+          <w:szCs w:val="24"/>
+        </w:rPr>
+        <w:t>incrementAge</w:t>
+      </w:r>
+      <w:proofErr w:type="spellEnd"/>
     </w:p>
     <w:p>
       <w:pPr>
@@ -4539,79 +4681,187 @@
           <w:sz w:val="24"/>
           <w:szCs w:val="24"/>
         </w:rPr>
-        <w:t xml:space="preserve">        Employee.setAge(30);</w:t>
-      </w:r>
-    </w:p>
-    <w:p>
-      <w:pPr>
-        <w:spacing w:after="0"/>
-        <w:rPr>
-          <w:rFonts w:ascii="Times New Roman" w:eastAsiaTheme="minorEastAsia" w:hAnsi="Times New Roman" w:cs="Times New Roman"/>
-          <w:sz w:val="24"/>
-          <w:szCs w:val="24"/>
-        </w:rPr>
-      </w:pPr>
-      <w:r>
-        <w:rPr>
-          <w:rFonts w:ascii="Times New Roman" w:eastAsiaTheme="minorEastAsia" w:hAnsi="Times New Roman" w:cs="Times New Roman"/>
-          <w:sz w:val="24"/>
-          <w:szCs w:val="24"/>
-        </w:rPr>
-        <w:t xml:space="preserve">        Employee.setName("owais");</w:t>
-      </w:r>
-    </w:p>
-    <w:p>
-      <w:pPr>
-        <w:spacing w:after="0"/>
-        <w:rPr>
-          <w:rFonts w:ascii="Times New Roman" w:eastAsiaTheme="minorEastAsia" w:hAnsi="Times New Roman" w:cs="Times New Roman"/>
-          <w:sz w:val="24"/>
-          <w:szCs w:val="24"/>
-        </w:rPr>
-      </w:pPr>
-      <w:r>
-        <w:rPr>
-          <w:rFonts w:ascii="Times New Roman" w:eastAsiaTheme="minorEastAsia" w:hAnsi="Times New Roman" w:cs="Times New Roman"/>
-          <w:sz w:val="24"/>
-          <w:szCs w:val="24"/>
-        </w:rPr>
-        <w:t xml:space="preserve">        Employee.setSalary(11000);</w:t>
-      </w:r>
-    </w:p>
-    <w:p>
-      <w:pPr>
-        <w:spacing w:after="0"/>
-        <w:rPr>
-          <w:rFonts w:ascii="Times New Roman" w:eastAsiaTheme="minorEastAsia" w:hAnsi="Times New Roman" w:cs="Times New Roman"/>
-          <w:sz w:val="24"/>
-          <w:szCs w:val="24"/>
-        </w:rPr>
-      </w:pPr>
-      <w:r>
-        <w:rPr>
-          <w:rFonts w:ascii="Times New Roman" w:eastAsiaTheme="minorEastAsia" w:hAnsi="Times New Roman" w:cs="Times New Roman"/>
-          <w:sz w:val="24"/>
-          <w:szCs w:val="24"/>
-        </w:rPr>
         <w:t xml:space="preserve">        </w:t>
       </w:r>
-      <w:proofErr w:type="gramStart"/>
-      <w:r>
-        <w:rPr>
-          <w:rFonts w:ascii="Times New Roman" w:eastAsiaTheme="minorEastAsia" w:hAnsi="Times New Roman" w:cs="Times New Roman"/>
-          <w:sz w:val="24"/>
-          <w:szCs w:val="24"/>
-        </w:rPr>
-        <w:t>console.log(</w:t>
-      </w:r>
-      <w:proofErr w:type="gramEnd"/>
-      <w:r>
-        <w:rPr>
-          <w:rFonts w:ascii="Times New Roman" w:eastAsiaTheme="minorEastAsia" w:hAnsi="Times New Roman" w:cs="Times New Roman"/>
-          <w:sz w:val="24"/>
-          <w:szCs w:val="24"/>
-        </w:rPr>
-        <w:t>`Employee  with Name: ${Employee.getName()} with Salary:  ${Employee.getSalary()} and Age: ${Employee.getAge()}`);</w:t>
+      <w:proofErr w:type="spellStart"/>
+      <w:r>
+        <w:rPr>
+          <w:rFonts w:ascii="Times New Roman" w:eastAsiaTheme="minorEastAsia" w:hAnsi="Times New Roman" w:cs="Times New Roman"/>
+          <w:sz w:val="24"/>
+          <w:szCs w:val="24"/>
+        </w:rPr>
+        <w:t>Employee.setAge</w:t>
+      </w:r>
+      <w:proofErr w:type="spellEnd"/>
+      <w:r>
+        <w:rPr>
+          <w:rFonts w:ascii="Times New Roman" w:eastAsiaTheme="minorEastAsia" w:hAnsi="Times New Roman" w:cs="Times New Roman"/>
+          <w:sz w:val="24"/>
+          <w:szCs w:val="24"/>
+        </w:rPr>
+        <w:t>(30);</w:t>
+      </w:r>
+    </w:p>
+    <w:p>
+      <w:pPr>
+        <w:spacing w:after="0"/>
+        <w:rPr>
+          <w:rFonts w:ascii="Times New Roman" w:eastAsiaTheme="minorEastAsia" w:hAnsi="Times New Roman" w:cs="Times New Roman"/>
+          <w:sz w:val="24"/>
+          <w:szCs w:val="24"/>
+        </w:rPr>
+      </w:pPr>
+      <w:r>
+        <w:rPr>
+          <w:rFonts w:ascii="Times New Roman" w:eastAsiaTheme="minorEastAsia" w:hAnsi="Times New Roman" w:cs="Times New Roman"/>
+          <w:sz w:val="24"/>
+          <w:szCs w:val="24"/>
+        </w:rPr>
+        <w:t xml:space="preserve">        </w:t>
+      </w:r>
+      <w:proofErr w:type="spellStart"/>
+      <w:r>
+        <w:rPr>
+          <w:rFonts w:ascii="Times New Roman" w:eastAsiaTheme="minorEastAsia" w:hAnsi="Times New Roman" w:cs="Times New Roman"/>
+          <w:sz w:val="24"/>
+          <w:szCs w:val="24"/>
+        </w:rPr>
+        <w:t>Employee.setName</w:t>
+      </w:r>
+      <w:proofErr w:type="spellEnd"/>
+      <w:r>
+        <w:rPr>
+          <w:rFonts w:ascii="Times New Roman" w:eastAsiaTheme="minorEastAsia" w:hAnsi="Times New Roman" w:cs="Times New Roman"/>
+          <w:sz w:val="24"/>
+          <w:szCs w:val="24"/>
+        </w:rPr>
+        <w:t>("</w:t>
+      </w:r>
+      <w:proofErr w:type="spellStart"/>
+      <w:r>
+        <w:rPr>
+          <w:rFonts w:ascii="Times New Roman" w:eastAsiaTheme="minorEastAsia" w:hAnsi="Times New Roman" w:cs="Times New Roman"/>
+          <w:sz w:val="24"/>
+          <w:szCs w:val="24"/>
+        </w:rPr>
+        <w:t>owais</w:t>
+      </w:r>
+      <w:proofErr w:type="spellEnd"/>
+      <w:r>
+        <w:rPr>
+          <w:rFonts w:ascii="Times New Roman" w:eastAsiaTheme="minorEastAsia" w:hAnsi="Times New Roman" w:cs="Times New Roman"/>
+          <w:sz w:val="24"/>
+          <w:szCs w:val="24"/>
+        </w:rPr>
+        <w:t>");</w:t>
+      </w:r>
+    </w:p>
+    <w:p>
+      <w:pPr>
+        <w:spacing w:after="0"/>
+        <w:rPr>
+          <w:rFonts w:ascii="Times New Roman" w:eastAsiaTheme="minorEastAsia" w:hAnsi="Times New Roman" w:cs="Times New Roman"/>
+          <w:sz w:val="24"/>
+          <w:szCs w:val="24"/>
+        </w:rPr>
+      </w:pPr>
+      <w:r>
+        <w:rPr>
+          <w:rFonts w:ascii="Times New Roman" w:eastAsiaTheme="minorEastAsia" w:hAnsi="Times New Roman" w:cs="Times New Roman"/>
+          <w:sz w:val="24"/>
+          <w:szCs w:val="24"/>
+        </w:rPr>
+        <w:t xml:space="preserve">        </w:t>
+      </w:r>
+      <w:proofErr w:type="spellStart"/>
+      <w:r>
+        <w:rPr>
+          <w:rFonts w:ascii="Times New Roman" w:eastAsiaTheme="minorEastAsia" w:hAnsi="Times New Roman" w:cs="Times New Roman"/>
+          <w:sz w:val="24"/>
+          <w:szCs w:val="24"/>
+        </w:rPr>
+        <w:t>Employee.setSalary</w:t>
+      </w:r>
+      <w:proofErr w:type="spellEnd"/>
+      <w:r>
+        <w:rPr>
+          <w:rFonts w:ascii="Times New Roman" w:eastAsiaTheme="minorEastAsia" w:hAnsi="Times New Roman" w:cs="Times New Roman"/>
+          <w:sz w:val="24"/>
+          <w:szCs w:val="24"/>
+        </w:rPr>
+        <w:t>(11000);</w:t>
+      </w:r>
+    </w:p>
+    <w:p>
+      <w:pPr>
+        <w:spacing w:after="0"/>
+        <w:rPr>
+          <w:rFonts w:ascii="Times New Roman" w:eastAsiaTheme="minorEastAsia" w:hAnsi="Times New Roman" w:cs="Times New Roman"/>
+          <w:sz w:val="24"/>
+          <w:szCs w:val="24"/>
+        </w:rPr>
+      </w:pPr>
+      <w:r>
+        <w:rPr>
+          <w:rFonts w:ascii="Times New Roman" w:eastAsiaTheme="minorEastAsia" w:hAnsi="Times New Roman" w:cs="Times New Roman"/>
+          <w:sz w:val="24"/>
+          <w:szCs w:val="24"/>
+        </w:rPr>
+        <w:t xml:space="preserve">        console.log(`Employee  with Name: ${</w:t>
+      </w:r>
+      <w:proofErr w:type="spellStart"/>
+      <w:r>
+        <w:rPr>
+          <w:rFonts w:ascii="Times New Roman" w:eastAsiaTheme="minorEastAsia" w:hAnsi="Times New Roman" w:cs="Times New Roman"/>
+          <w:sz w:val="24"/>
+          <w:szCs w:val="24"/>
+        </w:rPr>
+        <w:t>Employee.getName</w:t>
+      </w:r>
+      <w:proofErr w:type="spellEnd"/>
+      <w:r>
+        <w:rPr>
+          <w:rFonts w:ascii="Times New Roman" w:eastAsiaTheme="minorEastAsia" w:hAnsi="Times New Roman" w:cs="Times New Roman"/>
+          <w:sz w:val="24"/>
+          <w:szCs w:val="24"/>
+        </w:rPr>
+        <w:t>()} with Salary:  ${</w:t>
+      </w:r>
+      <w:proofErr w:type="spellStart"/>
+      <w:r>
+        <w:rPr>
+          <w:rFonts w:ascii="Times New Roman" w:eastAsiaTheme="minorEastAsia" w:hAnsi="Times New Roman" w:cs="Times New Roman"/>
+          <w:sz w:val="24"/>
+          <w:szCs w:val="24"/>
+        </w:rPr>
+        <w:t>Employee.getSalary</w:t>
+      </w:r>
+      <w:proofErr w:type="spellEnd"/>
+      <w:r>
+        <w:rPr>
+          <w:rFonts w:ascii="Times New Roman" w:eastAsiaTheme="minorEastAsia" w:hAnsi="Times New Roman" w:cs="Times New Roman"/>
+          <w:sz w:val="24"/>
+          <w:szCs w:val="24"/>
+        </w:rPr>
+        <w:t>()} and Age: ${</w:t>
+      </w:r>
+      <w:proofErr w:type="spellStart"/>
+      <w:r>
+        <w:rPr>
+          <w:rFonts w:ascii="Times New Roman" w:eastAsiaTheme="minorEastAsia" w:hAnsi="Times New Roman" w:cs="Times New Roman"/>
+          <w:sz w:val="24"/>
+          <w:szCs w:val="24"/>
+        </w:rPr>
+        <w:t>Employee.getAge</w:t>
+      </w:r>
+      <w:proofErr w:type="spellEnd"/>
+      <w:r>
+        <w:rPr>
+          <w:rFonts w:ascii="Times New Roman" w:eastAsiaTheme="minorEastAsia" w:hAnsi="Times New Roman" w:cs="Times New Roman"/>
+          <w:sz w:val="24"/>
+          <w:szCs w:val="24"/>
+        </w:rPr>
+        <w:t>()}`);</w:t>
       </w:r>
     </w:p>
     <w:p>
@@ -4670,7 +4920,24 @@
           <w:szCs w:val="24"/>
         </w:rPr>
         <w:tab/>
-        <w:t>Employee.address=””;</w:t>
+      </w:r>
+      <w:proofErr w:type="spellStart"/>
+      <w:r>
+        <w:rPr>
+          <w:rFonts w:ascii="Times New Roman" w:hAnsi="Times New Roman" w:cs="Times New Roman"/>
+          <w:sz w:val="24"/>
+          <w:szCs w:val="24"/>
+        </w:rPr>
+        <w:t>Employee.address</w:t>
+      </w:r>
+      <w:proofErr w:type="spellEnd"/>
+      <w:r>
+        <w:rPr>
+          <w:rFonts w:ascii="Times New Roman" w:hAnsi="Times New Roman" w:cs="Times New Roman"/>
+          <w:sz w:val="24"/>
+          <w:szCs w:val="24"/>
+        </w:rPr>
+        <w:t>=””;</w:t>
       </w:r>
     </w:p>
     <w:p>
@@ -4689,9 +4956,35 @@
           <w:szCs w:val="24"/>
         </w:rPr>
         <w:tab/>
-        <w:t>Employee.setAddress=function(adress</w:t>
-      </w:r>
-      <w:proofErr w:type="gramStart"/>
+      </w:r>
+      <w:proofErr w:type="spellStart"/>
+      <w:r>
+        <w:rPr>
+          <w:rFonts w:ascii="Times New Roman" w:hAnsi="Times New Roman" w:cs="Times New Roman"/>
+          <w:sz w:val="24"/>
+          <w:szCs w:val="24"/>
+        </w:rPr>
+        <w:t>Employee.setAddress</w:t>
+      </w:r>
+      <w:proofErr w:type="spellEnd"/>
+      <w:r>
+        <w:rPr>
+          <w:rFonts w:ascii="Times New Roman" w:hAnsi="Times New Roman" w:cs="Times New Roman"/>
+          <w:sz w:val="24"/>
+          <w:szCs w:val="24"/>
+        </w:rPr>
+        <w:t>=function(</w:t>
+      </w:r>
+      <w:proofErr w:type="spellStart"/>
+      <w:r>
+        <w:rPr>
+          <w:rFonts w:ascii="Times New Roman" w:hAnsi="Times New Roman" w:cs="Times New Roman"/>
+          <w:sz w:val="24"/>
+          <w:szCs w:val="24"/>
+        </w:rPr>
+        <w:t>adress</w:t>
+      </w:r>
+      <w:proofErr w:type="spellEnd"/>
       <w:r>
         <w:rPr>
           <w:rFonts w:ascii="Times New Roman" w:hAnsi="Times New Roman" w:cs="Times New Roman"/>
@@ -4700,7 +4993,6 @@
         </w:rPr>
         <w:t>){</w:t>
       </w:r>
-      <w:proofErr w:type="gramEnd"/>
     </w:p>
     <w:p>
       <w:pPr>
@@ -4718,7 +5010,24 @@
           <w:szCs w:val="24"/>
         </w:rPr>
         <w:tab/>
-        <w:t>This.address=address;</w:t>
+      </w:r>
+      <w:proofErr w:type="spellStart"/>
+      <w:r>
+        <w:rPr>
+          <w:rFonts w:ascii="Times New Roman" w:hAnsi="Times New Roman" w:cs="Times New Roman"/>
+          <w:sz w:val="24"/>
+          <w:szCs w:val="24"/>
+        </w:rPr>
+        <w:t>This.address</w:t>
+      </w:r>
+      <w:proofErr w:type="spellEnd"/>
+      <w:r>
+        <w:rPr>
+          <w:rFonts w:ascii="Times New Roman" w:hAnsi="Times New Roman" w:cs="Times New Roman"/>
+          <w:sz w:val="24"/>
+          <w:szCs w:val="24"/>
+        </w:rPr>
+        <w:t>=address;</w:t>
       </w:r>
     </w:p>
     <w:p>
@@ -4750,31 +5059,23 @@
           <w:szCs w:val="24"/>
         </w:rPr>
       </w:pPr>
-      <w:r>
-        <w:rPr>
-          <w:rFonts w:ascii="Times New Roman" w:hAnsi="Times New Roman" w:cs="Times New Roman"/>
-          <w:sz w:val="24"/>
-          <w:szCs w:val="24"/>
-        </w:rPr>
-        <w:t>Employee.getAddress=</w:t>
-      </w:r>
-      <w:proofErr w:type="gramStart"/>
-      <w:r>
-        <w:rPr>
-          <w:rFonts w:ascii="Times New Roman" w:hAnsi="Times New Roman" w:cs="Times New Roman"/>
-          <w:sz w:val="24"/>
-          <w:szCs w:val="24"/>
-        </w:rPr>
-        <w:t>function(</w:t>
-      </w:r>
-      <w:proofErr w:type="gramEnd"/>
-      <w:r>
-        <w:rPr>
-          <w:rFonts w:ascii="Times New Roman" w:hAnsi="Times New Roman" w:cs="Times New Roman"/>
-          <w:sz w:val="24"/>
-          <w:szCs w:val="24"/>
-        </w:rPr>
-        <w:t>){</w:t>
+      <w:proofErr w:type="spellStart"/>
+      <w:r>
+        <w:rPr>
+          <w:rFonts w:ascii="Times New Roman" w:hAnsi="Times New Roman" w:cs="Times New Roman"/>
+          <w:sz w:val="24"/>
+          <w:szCs w:val="24"/>
+        </w:rPr>
+        <w:t>Employee.getAddress</w:t>
+      </w:r>
+      <w:proofErr w:type="spellEnd"/>
+      <w:r>
+        <w:rPr>
+          <w:rFonts w:ascii="Times New Roman" w:hAnsi="Times New Roman" w:cs="Times New Roman"/>
+          <w:sz w:val="24"/>
+          <w:szCs w:val="24"/>
+        </w:rPr>
+        <w:t>=function(){</w:t>
       </w:r>
     </w:p>
     <w:p>
@@ -4795,7 +5096,7 @@
         </w:rPr>
         <w:t xml:space="preserve">return </w:t>
       </w:r>
-      <w:proofErr w:type="gramStart"/>
+      <w:proofErr w:type="spellStart"/>
       <w:r>
         <w:rPr>
           <w:rFonts w:ascii="Times New Roman" w:hAnsi="Times New Roman" w:cs="Times New Roman"/>
@@ -4804,7 +5105,7 @@
         </w:rPr>
         <w:t>this.address</w:t>
       </w:r>
-      <w:proofErr w:type="gramEnd"/>
+      <w:proofErr w:type="spellEnd"/>
       <w:r>
         <w:rPr>
           <w:rFonts w:ascii="Times New Roman" w:hAnsi="Times New Roman" w:cs="Times New Roman"/>

</xml_diff>